<commit_message>
informe hasta colapsar iguales
</commit_message>
<xml_diff>
--- a/Documentacion.docx
+++ b/Documentacion.docx
@@ -2,19 +2,2343 @@
 <file path=word/document.xml><?xml version="1.0" encoding="utf-8"?>
 <w:document xmlns:wpc="http://schemas.microsoft.com/office/word/2010/wordprocessingCanvas" xmlns:cx="http://schemas.microsoft.com/office/drawing/2014/chartex" xmlns:cx1="http://schemas.microsoft.com/office/drawing/2015/9/8/chartex" xmlns:cx2="http://schemas.microsoft.com/office/drawing/2015/10/21/chartex" xmlns:cx3="http://schemas.microsoft.com/office/drawing/2016/5/9/chartex" xmlns:cx4="http://schemas.microsoft.com/office/drawing/2016/5/10/chartex" xmlns:cx5="http://schemas.microsoft.com/office/drawing/2016/5/11/chartex" xmlns:cx6="http://schemas.microsoft.com/office/drawing/2016/5/12/chartex" xmlns:cx7="http://schemas.microsoft.com/office/drawing/2016/5/13/chartex" xmlns:cx8="http://schemas.microsoft.com/office/drawing/2016/5/14/chartex" xmlns:mc="http://schemas.openxmlformats.org/markup-compatibility/2006" xmlns:aink="http://schemas.microsoft.com/office/drawing/2016/ink" xmlns:am3d="http://schemas.microsoft.com/office/drawing/2017/model3d" xmlns:o="urn:schemas-microsoft-com:office:office" xmlns:oel="http://schemas.microsoft.com/office/2019/extlst" xmlns:r="http://schemas.openxmlformats.org/officeDocument/2006/relationships" xmlns:m="http://schemas.openxmlformats.org/officeDocument/2006/math" xmlns:v="urn:schemas-microsoft-com:vml" xmlns:wp14="http://schemas.microsoft.com/office/word/2010/wordprocessingDrawing" xmlns:wp="http://schemas.openxmlformats.org/drawingml/2006/wordprocessingDrawing" xmlns:w10="urn:schemas-microsoft-com:office:word" xmlns:w="http://schemas.openxmlformats.org/wordprocessingml/2006/main" xmlns:w14="http://schemas.microsoft.com/office/word/2010/wordml" xmlns:w15="http://schemas.microsoft.com/office/word/2012/wordml" xmlns:w16cex="http://schemas.microsoft.com/office/word/2018/wordml/cex" xmlns:w16cid="http://schemas.microsoft.com/office/word/2016/wordml/cid" xmlns:w16="http://schemas.microsoft.com/office/word/2018/wordml" xmlns:w16du="http://schemas.microsoft.com/office/word/2023/wordml/word16du" xmlns:w16sdtdh="http://schemas.microsoft.com/office/word/2020/wordml/sdtdatahash" xmlns:w16se="http://schemas.microsoft.com/office/word/2015/wordml/symex" xmlns:wpg="http://schemas.microsoft.com/office/word/2010/wordprocessingGroup" xmlns:wpi="http://schemas.microsoft.com/office/word/2010/wordprocessingInk" xmlns:wne="http://schemas.microsoft.com/office/word/2006/wordml" xmlns:wps="http://schemas.microsoft.com/office/word/2010/wordprocessingShape" mc:Ignorable="w14 w15 w16se w16cid w16 w16cex w16sdtdh wp14">
   <w:body>
-    <w:p>
-      <w:r>
-        <w:t>Documentation</w:t>
-      </w:r>
-    </w:p>
+    <w:sdt>
+      <w:sdtPr>
+        <w:id w:val="-2003035630"/>
+        <w:docPartObj>
+          <w:docPartGallery w:val="Cover Pages"/>
+          <w:docPartUnique/>
+        </w:docPartObj>
+      </w:sdtPr>
+      <w:sdtEndPr/>
+      <w:sdtContent>
+        <w:p>
+          <w:r>
+            <w:rPr>
+              <w:noProof/>
+            </w:rPr>
+            <mc:AlternateContent>
+              <mc:Choice Requires="wps">
+                <w:drawing>
+                  <wp:anchor distT="0" distB="0" distL="114300" distR="114300" simplePos="0" relativeHeight="251659264" behindDoc="0" locked="0" layoutInCell="1" allowOverlap="1" wp14:anchorId="144178D7" wp14:editId="2EC57FC3">
+                    <wp:simplePos x="0" y="0"/>
+                    <mc:AlternateContent>
+                      <mc:Choice Requires="wp14">
+                        <wp:positionH relativeFrom="page">
+                          <wp14:pctPosHOffset>2000</wp14:pctPosHOffset>
+                        </wp:positionH>
+                      </mc:Choice>
+                      <mc:Fallback>
+                        <wp:positionH relativeFrom="page">
+                          <wp:posOffset>151130</wp:posOffset>
+                        </wp:positionH>
+                      </mc:Fallback>
+                    </mc:AlternateContent>
+                    <mc:AlternateContent>
+                      <mc:Choice Requires="wp14">
+                        <wp:positionV relativeFrom="page">
+                          <wp14:pctPosVOffset>2000</wp14:pctPosVOffset>
+                        </wp:positionV>
+                      </mc:Choice>
+                      <mc:Fallback>
+                        <wp:positionV relativeFrom="page">
+                          <wp:posOffset>213360</wp:posOffset>
+                        </wp:positionV>
+                      </mc:Fallback>
+                    </mc:AlternateContent>
+                    <wp:extent cx="5363210" cy="9653270"/>
+                    <wp:effectExtent l="0" t="0" r="8890" b="2540"/>
+                    <wp:wrapNone/>
+                    <wp:docPr id="471" name="Rectángulo 16"/>
+                    <wp:cNvGraphicFramePr>
+                      <a:graphicFrameLocks xmlns:a="http://schemas.openxmlformats.org/drawingml/2006/main"/>
+                    </wp:cNvGraphicFramePr>
+                    <a:graphic xmlns:a="http://schemas.openxmlformats.org/drawingml/2006/main">
+                      <a:graphicData uri="http://schemas.microsoft.com/office/word/2010/wordprocessingShape">
+                        <wps:wsp>
+                          <wps:cNvSpPr>
+                            <a:spLocks/>
+                          </wps:cNvSpPr>
+                          <wps:spPr bwMode="auto">
+                            <a:xfrm>
+                              <a:off x="0" y="0"/>
+                              <a:ext cx="5363210" cy="9653270"/>
+                            </a:xfrm>
+                            <a:prstGeom prst="rect">
+                              <a:avLst/>
+                            </a:prstGeom>
+                            <a:solidFill>
+                              <a:schemeClr val="accent1"/>
+                            </a:solidFill>
+                            <a:ln>
+                              <a:noFill/>
+                            </a:ln>
+                          </wps:spPr>
+                          <wps:txbx>
+                            <w:txbxContent>
+                              <w:sdt>
+                                <w:sdtPr>
+                                  <w:rPr>
+                                    <w:caps/>
+                                    <w:color w:val="FFFFFF" w:themeColor="background1"/>
+                                    <w:sz w:val="80"/>
+                                    <w:szCs w:val="80"/>
+                                  </w:rPr>
+                                  <w:alias w:val="Título"/>
+                                  <w:id w:val="-1275550102"/>
+                                  <w:dataBinding w:prefixMappings="xmlns:ns0='http://schemas.openxmlformats.org/package/2006/metadata/core-properties' xmlns:ns1='http://purl.org/dc/elements/1.1/'" w:xpath="/ns0:coreProperties[1]/ns1:title[1]" w:storeItemID="{6C3C8BC8-F283-45AE-878A-BAB7291924A1}"/>
+                                  <w:text/>
+                                </w:sdtPr>
+                                <w:sdtEndPr/>
+                                <w:sdtContent>
+                                  <w:p>
+                                    <w:pPr>
+                                      <w:pStyle w:val="Ttulo"/>
+                                      <w:rPr>
+                                        <w:caps/>
+                                        <w:color w:val="FFFFFF" w:themeColor="background1"/>
+                                        <w:sz w:val="80"/>
+                                        <w:szCs w:val="80"/>
+                                      </w:rPr>
+                                    </w:pPr>
+                                    <w:r>
+                                      <w:rPr>
+                                        <w:caps/>
+                                        <w:color w:val="FFFFFF" w:themeColor="background1"/>
+                                        <w:sz w:val="80"/>
+                                        <w:szCs w:val="80"/>
+                                      </w:rPr>
+                                      <w:t>Informe del Proyecto</w:t>
+                                    </w:r>
+                                  </w:p>
+                                </w:sdtContent>
+                              </w:sdt>
+                              <w:p>
+                                <w:pPr>
+                                  <w:spacing w:before="240"/>
+                                  <w:ind w:left="720"/>
+                                  <w:jc w:val="right"/>
+                                  <w:rPr>
+                                    <w:color w:val="FFFFFF" w:themeColor="background1"/>
+                                  </w:rPr>
+                                </w:pPr>
+                              </w:p>
+                              <w:sdt>
+                                <w:sdtPr>
+                                  <w:rPr>
+                                    <w:color w:val="FFFFFF" w:themeColor="background1"/>
+                                    <w:sz w:val="21"/>
+                                    <w:szCs w:val="21"/>
+                                  </w:rPr>
+                                  <w:alias w:val="Descripción breve"/>
+                                  <w:id w:val="-1812170092"/>
+                                  <w:dataBinding w:prefixMappings="xmlns:ns0='http://schemas.microsoft.com/office/2006/coverPageProps'" w:xpath="/ns0:CoverPageProperties[1]/ns0:Abstract[1]" w:storeItemID="{55AF091B-3C7A-41E3-B477-F2FDAA23CFDA}"/>
+                                  <w:text/>
+                                </w:sdtPr>
+                                <w:sdtEndPr/>
+                                <w:sdtContent>
+                                  <w:p>
+                                    <w:pPr>
+                                      <w:spacing w:before="240"/>
+                                      <w:rPr>
+                                        <w:color w:val="FFFFFF" w:themeColor="background1"/>
+                                      </w:rPr>
+                                    </w:pPr>
+                                    <w:r>
+                                      <w:rPr>
+                                        <w:color w:val="FFFFFF" w:themeColor="background1"/>
+                                        <w:sz w:val="21"/>
+                                        <w:szCs w:val="21"/>
+                                      </w:rPr>
+                                      <w:t>Incluye la documentación correspondiente a la implementación del proyecto.</w:t>
+                                    </w:r>
+                                  </w:p>
+                                </w:sdtContent>
+                              </w:sdt>
+                            </w:txbxContent>
+                          </wps:txbx>
+                          <wps:bodyPr rot="0" vert="horz" wrap="square" lIns="274320" tIns="914400" rIns="274320" bIns="45720" anchor="ctr" anchorCtr="0" upright="1">
+                            <a:noAutofit/>
+                          </wps:bodyPr>
+                        </wps:wsp>
+                      </a:graphicData>
+                    </a:graphic>
+                    <wp14:sizeRelH relativeFrom="page">
+                      <wp14:pctWidth>69000</wp14:pctWidth>
+                    </wp14:sizeRelH>
+                    <wp14:sizeRelV relativeFrom="page">
+                      <wp14:pctHeight>96000</wp14:pctHeight>
+                    </wp14:sizeRelV>
+                  </wp:anchor>
+                </w:drawing>
+              </mc:Choice>
+              <mc:Fallback>
+                <w:pict>
+                  <v:rect w14:anchorId="144178D7" id="Rectángulo 16" o:spid="_x0000_s1026" style="position:absolute;margin-left:0;margin-top:0;width:422.3pt;height:760.1pt;z-index:251659264;visibility:visible;mso-wrap-style:square;mso-width-percent:690;mso-height-percent:960;mso-left-percent:20;mso-top-percent:20;mso-wrap-distance-left:9pt;mso-wrap-distance-top:0;mso-wrap-distance-right:9pt;mso-wrap-distance-bottom:0;mso-position-horizontal-relative:page;mso-position-vertical-relative:page;mso-width-percent:690;mso-height-percent:960;mso-left-percent:20;mso-top-percent:20;mso-width-relative:page;mso-height-relative:page;v-text-anchor:middle" o:gfxdata="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" fillcolor="#4472c4 [3204]" stroked="f">
+                    <v:textbox inset="21.6pt,1in,21.6pt">
+                      <w:txbxContent>
+                        <w:sdt>
+                          <w:sdtPr>
+                            <w:rPr>
+                              <w:caps/>
+                              <w:color w:val="FFFFFF" w:themeColor="background1"/>
+                              <w:sz w:val="80"/>
+                              <w:szCs w:val="80"/>
+                            </w:rPr>
+                            <w:alias w:val="Título"/>
+                            <w:id w:val="-1275550102"/>
+                            <w:dataBinding w:prefixMappings="xmlns:ns0='http://schemas.openxmlformats.org/package/2006/metadata/core-properties' xmlns:ns1='http://purl.org/dc/elements/1.1/'" w:xpath="/ns0:coreProperties[1]/ns1:title[1]" w:storeItemID="{6C3C8BC8-F283-45AE-878A-BAB7291924A1}"/>
+                            <w:text/>
+                          </w:sdtPr>
+                          <w:sdtEndPr/>
+                          <w:sdtContent>
+                            <w:p>
+                              <w:pPr>
+                                <w:pStyle w:val="Ttulo"/>
+                                <w:rPr>
+                                  <w:caps/>
+                                  <w:color w:val="FFFFFF" w:themeColor="background1"/>
+                                  <w:sz w:val="80"/>
+                                  <w:szCs w:val="80"/>
+                                </w:rPr>
+                              </w:pPr>
+                              <w:r>
+                                <w:rPr>
+                                  <w:caps/>
+                                  <w:color w:val="FFFFFF" w:themeColor="background1"/>
+                                  <w:sz w:val="80"/>
+                                  <w:szCs w:val="80"/>
+                                </w:rPr>
+                                <w:t>Informe del Proyecto</w:t>
+                              </w:r>
+                            </w:p>
+                          </w:sdtContent>
+                        </w:sdt>
+                        <w:p>
+                          <w:pPr>
+                            <w:spacing w:before="240"/>
+                            <w:ind w:left="720"/>
+                            <w:jc w:val="right"/>
+                            <w:rPr>
+                              <w:color w:val="FFFFFF" w:themeColor="background1"/>
+                            </w:rPr>
+                          </w:pPr>
+                        </w:p>
+                        <w:sdt>
+                          <w:sdtPr>
+                            <w:rPr>
+                              <w:color w:val="FFFFFF" w:themeColor="background1"/>
+                              <w:sz w:val="21"/>
+                              <w:szCs w:val="21"/>
+                            </w:rPr>
+                            <w:alias w:val="Descripción breve"/>
+                            <w:id w:val="-1812170092"/>
+                            <w:dataBinding w:prefixMappings="xmlns:ns0='http://schemas.microsoft.com/office/2006/coverPageProps'" w:xpath="/ns0:CoverPageProperties[1]/ns0:Abstract[1]" w:storeItemID="{55AF091B-3C7A-41E3-B477-F2FDAA23CFDA}"/>
+                            <w:text/>
+                          </w:sdtPr>
+                          <w:sdtEndPr/>
+                          <w:sdtContent>
+                            <w:p>
+                              <w:pPr>
+                                <w:spacing w:before="240"/>
+                                <w:rPr>
+                                  <w:color w:val="FFFFFF" w:themeColor="background1"/>
+                                </w:rPr>
+                              </w:pPr>
+                              <w:r>
+                                <w:rPr>
+                                  <w:color w:val="FFFFFF" w:themeColor="background1"/>
+                                  <w:sz w:val="21"/>
+                                  <w:szCs w:val="21"/>
+                                </w:rPr>
+                                <w:t>Incluye la documentación correspondiente a la implementación del proyecto.</w:t>
+                              </w:r>
+                            </w:p>
+                          </w:sdtContent>
+                        </w:sdt>
+                      </w:txbxContent>
+                    </v:textbox>
+                    <w10:wrap anchorx="page" anchory="page"/>
+                  </v:rect>
+                </w:pict>
+              </mc:Fallback>
+            </mc:AlternateContent>
+          </w:r>
+          <w:r>
+            <w:rPr>
+              <w:noProof/>
+            </w:rPr>
+            <mc:AlternateContent>
+              <mc:Choice Requires="wps">
+                <w:drawing>
+                  <wp:anchor distT="0" distB="0" distL="114300" distR="114300" simplePos="0" relativeHeight="251660288" behindDoc="0" locked="0" layoutInCell="1" allowOverlap="1" wp14:anchorId="69C32365" wp14:editId="7E31C56F">
+                    <wp:simplePos x="0" y="0"/>
+                    <mc:AlternateContent>
+                      <mc:Choice Requires="wp14">
+                        <wp:positionH relativeFrom="page">
+                          <wp14:pctPosHOffset>73000</wp14:pctPosHOffset>
+                        </wp:positionH>
+                      </mc:Choice>
+                      <mc:Fallback>
+                        <wp:positionH relativeFrom="page">
+                          <wp:posOffset>5518785</wp:posOffset>
+                        </wp:positionH>
+                      </mc:Fallback>
+                    </mc:AlternateContent>
+                    <wp:positionV relativeFrom="page">
+                      <wp:align>center</wp:align>
+                    </wp:positionV>
+                    <wp:extent cx="1880870" cy="9655810"/>
+                    <wp:effectExtent l="0" t="0" r="5080" b="2540"/>
+                    <wp:wrapNone/>
+                    <wp:docPr id="472" name="Rectángulo 85"/>
+                    <wp:cNvGraphicFramePr>
+                      <a:graphicFrameLocks xmlns:a="http://schemas.openxmlformats.org/drawingml/2006/main"/>
+                    </wp:cNvGraphicFramePr>
+                    <a:graphic xmlns:a="http://schemas.openxmlformats.org/drawingml/2006/main">
+                      <a:graphicData uri="http://schemas.microsoft.com/office/word/2010/wordprocessingShape">
+                        <wps:wsp>
+                          <wps:cNvSpPr>
+                            <a:spLocks/>
+                          </wps:cNvSpPr>
+                          <wps:spPr>
+                            <a:xfrm>
+                              <a:off x="0" y="0"/>
+                              <a:ext cx="1880870" cy="9655810"/>
+                            </a:xfrm>
+                            <a:prstGeom prst="rect">
+                              <a:avLst/>
+                            </a:prstGeom>
+                            <a:solidFill>
+                              <a:schemeClr val="tx2"/>
+                            </a:solidFill>
+                            <a:ln>
+                              <a:noFill/>
+                            </a:ln>
+                          </wps:spPr>
+                          <wps:style>
+                            <a:lnRef idx="2">
+                              <a:schemeClr val="accent1">
+                                <a:shade val="50000"/>
+                              </a:schemeClr>
+                            </a:lnRef>
+                            <a:fillRef idx="1">
+                              <a:schemeClr val="accent1"/>
+                            </a:fillRef>
+                            <a:effectRef idx="0">
+                              <a:schemeClr val="accent1"/>
+                            </a:effectRef>
+                            <a:fontRef idx="minor">
+                              <a:schemeClr val="lt1"/>
+                            </a:fontRef>
+                          </wps:style>
+                          <wps:txbx>
+                            <w:txbxContent>
+                              <w:sdt>
+                                <w:sdtPr>
+                                  <w:rPr>
+                                    <w:rFonts w:cstheme="minorBidi"/>
+                                    <w:color w:val="FFFFFF" w:themeColor="background1"/>
+                                  </w:rPr>
+                                  <w:alias w:val="Subtítulo"/>
+                                  <w:id w:val="-505288762"/>
+                                  <w:dataBinding w:prefixMappings="xmlns:ns0='http://schemas.openxmlformats.org/package/2006/metadata/core-properties' xmlns:ns1='http://purl.org/dc/elements/1.1/'" w:xpath="/ns0:coreProperties[1]/ns1:subject[1]" w:storeItemID="{6C3C8BC8-F283-45AE-878A-BAB7291924A1}"/>
+                                  <w:text/>
+                                </w:sdtPr>
+                                <w:sdtEndPr/>
+                                <w:sdtContent>
+                                  <w:p>
+                                    <w:pPr>
+                                      <w:pStyle w:val="Subttulo"/>
+                                      <w:rPr>
+                                        <w:rFonts w:cstheme="minorBidi"/>
+                                        <w:color w:val="FFFFFF" w:themeColor="background1"/>
+                                      </w:rPr>
+                                    </w:pPr>
+                                    <w:r>
+                                      <w:rPr>
+                                        <w:rFonts w:cstheme="minorBidi"/>
+                                        <w:color w:val="FFFFFF" w:themeColor="background1"/>
+                                      </w:rPr>
+                                      <w:t>2248 Game.</w:t>
+                                    </w:r>
+                                  </w:p>
+                                </w:sdtContent>
+                              </w:sdt>
+                            </w:txbxContent>
+                          </wps:txbx>
+                          <wps:bodyPr rot="0" spcFirstLastPara="0" vertOverflow="overflow" horzOverflow="overflow" vert="horz" wrap="square" lIns="182880" tIns="45720" rIns="182880" bIns="45720" numCol="1" spcCol="0" rtlCol="0" fromWordArt="0" anchor="ctr" anchorCtr="0" forceAA="0" compatLnSpc="1">
+                            <a:prstTxWarp prst="textNoShape">
+                              <a:avLst/>
+                            </a:prstTxWarp>
+                            <a:noAutofit/>
+                          </wps:bodyPr>
+                        </wps:wsp>
+                      </a:graphicData>
+                    </a:graphic>
+                    <wp14:sizeRelH relativeFrom="page">
+                      <wp14:pctWidth>24200</wp14:pctWidth>
+                    </wp14:sizeRelH>
+                    <wp14:sizeRelV relativeFrom="page">
+                      <wp14:pctHeight>96000</wp14:pctHeight>
+                    </wp14:sizeRelV>
+                  </wp:anchor>
+                </w:drawing>
+              </mc:Choice>
+              <mc:Fallback>
+                <w:pict>
+                  <v:rect w14:anchorId="69C32365" id="Rectángulo 85" o:spid="_x0000_s1027" style="position:absolute;margin-left:0;margin-top:0;width:148.1pt;height:760.3pt;z-index:251660288;visibility:visible;mso-wrap-style:square;mso-width-percent:242;mso-height-percent:960;mso-left-percent:730;mso-wrap-distance-left:9pt;mso-wrap-distance-top:0;mso-wrap-distance-right:9pt;mso-wrap-distance-bottom:0;mso-position-horizontal-relative:page;mso-position-vertical:center;mso-position-vertical-relative:page;mso-width-percent:242;mso-height-percent:960;mso-left-percent:730;mso-width-relative:page;mso-height-relative:page;v-text-anchor:middle" o:gfxdata="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" fillcolor="#44546a [3215]" stroked="f" strokeweight="1pt">
+                    <v:textbox inset="14.4pt,,14.4pt">
+                      <w:txbxContent>
+                        <w:sdt>
+                          <w:sdtPr>
+                            <w:rPr>
+                              <w:rFonts w:cstheme="minorBidi"/>
+                              <w:color w:val="FFFFFF" w:themeColor="background1"/>
+                            </w:rPr>
+                            <w:alias w:val="Subtítulo"/>
+                            <w:id w:val="-505288762"/>
+                            <w:dataBinding w:prefixMappings="xmlns:ns0='http://schemas.openxmlformats.org/package/2006/metadata/core-properties' xmlns:ns1='http://purl.org/dc/elements/1.1/'" w:xpath="/ns0:coreProperties[1]/ns1:subject[1]" w:storeItemID="{6C3C8BC8-F283-45AE-878A-BAB7291924A1}"/>
+                            <w:text/>
+                          </w:sdtPr>
+                          <w:sdtEndPr/>
+                          <w:sdtContent>
+                            <w:p>
+                              <w:pPr>
+                                <w:pStyle w:val="Subttulo"/>
+                                <w:rPr>
+                                  <w:rFonts w:cstheme="minorBidi"/>
+                                  <w:color w:val="FFFFFF" w:themeColor="background1"/>
+                                </w:rPr>
+                              </w:pPr>
+                              <w:r>
+                                <w:rPr>
+                                  <w:rFonts w:cstheme="minorBidi"/>
+                                  <w:color w:val="FFFFFF" w:themeColor="background1"/>
+                                </w:rPr>
+                                <w:t>2248 Game.</w:t>
+                              </w:r>
+                            </w:p>
+                          </w:sdtContent>
+                        </w:sdt>
+                      </w:txbxContent>
+                    </v:textbox>
+                    <w10:wrap anchorx="page" anchory="page"/>
+                  </v:rect>
+                </w:pict>
+              </mc:Fallback>
+            </mc:AlternateContent>
+          </w:r>
+        </w:p>
+        <w:p/>
+        <w:p>
+          <w:pPr>
+            <w:rPr>
+              <w:b/>
+              <w:bCs/>
+              <w:sz w:val="24"/>
+              <w:szCs w:val="24"/>
+            </w:rPr>
+          </w:pPr>
+          <w:r>
+            <w:br w:type="page"/>
+          </w:r>
+          <w:r>
+            <w:rPr>
+              <w:b/>
+              <w:bCs/>
+              <w:sz w:val="24"/>
+              <w:szCs w:val="24"/>
+            </w:rPr>
+            <w:lastRenderedPageBreak/>
+            <w:t xml:space="preserve">INTRODUCCIÓN: </w:t>
+          </w:r>
+        </w:p>
+        <w:p>
+          <w:pPr>
+            <w:jc w:val="both"/>
+            <w:rPr>
+              <w:sz w:val="24"/>
+              <w:szCs w:val="24"/>
+            </w:rPr>
+          </w:pPr>
+          <w:r>
+            <w:rPr>
+              <w:sz w:val="24"/>
+              <w:szCs w:val="24"/>
+            </w:rPr>
+            <w:t xml:space="preserve">El proyecto consiste en implementar una aplicación que permita al usuario jugar al 2248; además de implementar las reglas y la dinámica básicas del juego (movida básica y su efecto). </w:t>
+          </w:r>
+        </w:p>
+        <w:p>
+          <w:pPr>
+            <w:jc w:val="both"/>
+            <w:rPr>
+              <w:sz w:val="24"/>
+              <w:szCs w:val="24"/>
+            </w:rPr>
+          </w:pPr>
+          <w:r>
+            <w:rPr>
+              <w:sz w:val="24"/>
+              <w:szCs w:val="24"/>
+            </w:rPr>
+            <w:t xml:space="preserve">El proyecto está implementado principalmente en HTML, JavaScript, Prolog y CSS; donde el foco fue puesto principalmente en la implementación en Prolog de la funcionalidad básica del juego. </w:t>
+          </w:r>
+        </w:p>
+        <w:p>
+          <w:pPr>
+            <w:jc w:val="both"/>
+            <w:rPr>
+              <w:b/>
+              <w:bCs/>
+              <w:sz w:val="24"/>
+              <w:szCs w:val="24"/>
+            </w:rPr>
+          </w:pPr>
+          <w:r>
+            <w:rPr>
+              <w:b/>
+              <w:bCs/>
+              <w:sz w:val="24"/>
+              <w:szCs w:val="24"/>
+            </w:rPr>
+            <w:t xml:space="preserve">EL JUEGO: </w:t>
+          </w:r>
+        </w:p>
+        <w:p>
+          <w:pPr>
+            <w:jc w:val="both"/>
+            <w:rPr>
+              <w:sz w:val="24"/>
+              <w:szCs w:val="24"/>
+            </w:rPr>
+          </w:pPr>
+          <w:r>
+            <w:rPr>
+              <w:sz w:val="24"/>
+              <w:szCs w:val="24"/>
+            </w:rPr>
+            <w:t xml:space="preserve">El objetivo del 2248 tiene como objetivo combinar bloques numerados para crear bloques de mayor valor y ganar puntos. </w:t>
+          </w:r>
+        </w:p>
+        <w:p>
+          <w:pPr>
+            <w:jc w:val="both"/>
+            <w:rPr>
+              <w:sz w:val="24"/>
+              <w:szCs w:val="24"/>
+            </w:rPr>
+          </w:pPr>
+          <w:r>
+            <w:rPr>
+              <w:sz w:val="24"/>
+              <w:szCs w:val="24"/>
+            </w:rPr>
+            <w:t xml:space="preserve">El juego consta de una grilla de números potencia de dos. </w:t>
+          </w:r>
+        </w:p>
+        <w:p>
+          <w:pPr>
+            <w:jc w:val="both"/>
+            <w:rPr>
+              <w:sz w:val="24"/>
+              <w:szCs w:val="24"/>
+            </w:rPr>
+          </w:pPr>
+          <w:r>
+            <w:rPr>
+              <w:sz w:val="24"/>
+              <w:szCs w:val="24"/>
+            </w:rPr>
+            <w:t xml:space="preserve">La </w:t>
+          </w:r>
+          <w:r>
+            <w:rPr>
+              <w:b/>
+              <w:bCs/>
+              <w:sz w:val="24"/>
+              <w:szCs w:val="24"/>
+            </w:rPr>
+            <w:t xml:space="preserve">movida básica </w:t>
+          </w:r>
+          <w:r>
+            <w:rPr>
+              <w:sz w:val="24"/>
+              <w:szCs w:val="24"/>
+            </w:rPr>
+            <w:t xml:space="preserve">permite al jugador trazar un camino a partir de un bloque de la grilla. Este camino puede trazarse con bloques adyacentes a este, ya sea horizontal, vertical o diagonal. </w:t>
+          </w:r>
+        </w:p>
+        <w:p>
+          <w:pPr>
+            <w:jc w:val="both"/>
+            <w:rPr>
+              <w:sz w:val="24"/>
+              <w:szCs w:val="24"/>
+            </w:rPr>
+          </w:pPr>
+          <w:r>
+            <w:rPr>
+              <w:sz w:val="24"/>
+              <w:szCs w:val="24"/>
+            </w:rPr>
+            <w:t>El camino arranca conectando 2 números iguales, y luego cada número del camino es igual al anterior o es la potencia de 2 siguiente a dicho número anterior</w:t>
+          </w:r>
+          <w:r>
+            <w:rPr>
+              <w:sz w:val="24"/>
+              <w:szCs w:val="24"/>
+            </w:rPr>
+            <w:t>.</w:t>
+          </w:r>
+        </w:p>
+        <w:p>
+          <w:pPr>
+            <w:jc w:val="both"/>
+            <w:rPr>
+              <w:sz w:val="24"/>
+              <w:szCs w:val="24"/>
+            </w:rPr>
+          </w:pPr>
+          <w:r>
+            <w:rPr>
+              <w:sz w:val="24"/>
+              <w:szCs w:val="24"/>
+            </w:rPr>
+            <w:t xml:space="preserve">El </w:t>
+          </w:r>
+          <w:r>
+            <w:rPr>
+              <w:b/>
+              <w:bCs/>
+              <w:sz w:val="24"/>
+              <w:szCs w:val="24"/>
+            </w:rPr>
+            <w:t xml:space="preserve">efecto </w:t>
+          </w:r>
+          <w:r>
+            <w:rPr>
+              <w:sz w:val="24"/>
+              <w:szCs w:val="24"/>
+            </w:rPr>
+            <w:t xml:space="preserve">que se genera al concretar un camino es el siguiente: </w:t>
+          </w:r>
+        </w:p>
+        <w:p>
+          <w:pPr>
+            <w:pStyle w:val="Prrafodelista"/>
+            <w:numPr>
+              <w:ilvl w:val="0"/>
+              <w:numId w:val="1"/>
+            </w:numPr>
+            <w:jc w:val="both"/>
+            <w:rPr>
+              <w:sz w:val="24"/>
+              <w:szCs w:val="24"/>
+            </w:rPr>
+          </w:pPr>
+          <w:r>
+            <w:rPr>
+              <w:sz w:val="24"/>
+              <w:szCs w:val="24"/>
+            </w:rPr>
+            <w:t xml:space="preserve">Se eliminan todos los bloques del camino y en el lugar del último se genera un nuevo bloque cuyo valor V es la menor potencia de 2 mayor o igual que la sumatoria de los números del camino. </w:t>
+          </w:r>
+        </w:p>
+        <w:p>
+          <w:pPr>
+            <w:pStyle w:val="Prrafodelista"/>
+            <w:numPr>
+              <w:ilvl w:val="0"/>
+              <w:numId w:val="1"/>
+            </w:numPr>
+            <w:jc w:val="both"/>
+            <w:rPr>
+              <w:sz w:val="24"/>
+              <w:szCs w:val="24"/>
+            </w:rPr>
+          </w:pPr>
+          <w:r>
+            <w:rPr>
+              <w:sz w:val="24"/>
+              <w:szCs w:val="24"/>
+            </w:rPr>
+            <w:t xml:space="preserve">Los bloques que se encuentran por encima de lo eliminados ocupan su lugar, en una especie de “efecto gravedad”, y se generan por encima nuevos bloques generados de manera aleatoria. </w:t>
+          </w:r>
+        </w:p>
+        <w:p>
+          <w:pPr>
+            <w:pStyle w:val="Prrafodelista"/>
+            <w:numPr>
+              <w:ilvl w:val="0"/>
+              <w:numId w:val="1"/>
+            </w:numPr>
+            <w:jc w:val="both"/>
+            <w:rPr>
+              <w:sz w:val="24"/>
+              <w:szCs w:val="24"/>
+            </w:rPr>
+          </w:pPr>
+          <w:r>
+            <w:rPr>
+              <w:sz w:val="24"/>
+              <w:szCs w:val="24"/>
+            </w:rPr>
+            <w:t>El valor V es sumado posteriormente al puntaje</w:t>
+          </w:r>
+          <w:r>
+            <w:rPr>
+              <w:sz w:val="24"/>
+              <w:szCs w:val="24"/>
+            </w:rPr>
+            <w:t xml:space="preserve"> total</w:t>
+          </w:r>
+          <w:r>
+            <w:rPr>
+              <w:sz w:val="24"/>
+              <w:szCs w:val="24"/>
+            </w:rPr>
+            <w:t xml:space="preserve"> actual. </w:t>
+          </w:r>
+        </w:p>
+        <w:p>
+          <w:pPr>
+            <w:jc w:val="both"/>
+            <w:rPr>
+              <w:b/>
+              <w:bCs/>
+              <w:sz w:val="24"/>
+              <w:szCs w:val="24"/>
+            </w:rPr>
+          </w:pPr>
+          <w:r>
+            <w:rPr>
+              <w:b/>
+              <w:bCs/>
+              <w:sz w:val="24"/>
+              <w:szCs w:val="24"/>
+            </w:rPr>
+            <w:t xml:space="preserve">REQUERIMIENTOS: </w:t>
+          </w:r>
+        </w:p>
+        <w:p>
+          <w:pPr>
+            <w:jc w:val="both"/>
+            <w:rPr>
+              <w:sz w:val="24"/>
+              <w:szCs w:val="24"/>
+            </w:rPr>
+          </w:pPr>
+          <w:r>
+            <w:rPr>
+              <w:sz w:val="24"/>
+              <w:szCs w:val="24"/>
+            </w:rPr>
+            <w:t xml:space="preserve">Extendimos la implementación molde (React + Prolog) provista por la cátedra para cumplir con los siguientes requerimientos de funcionalidad: </w:t>
+          </w:r>
+        </w:p>
+        <w:p>
+          <w:pPr>
+            <w:pStyle w:val="Prrafodelista"/>
+            <w:numPr>
+              <w:ilvl w:val="0"/>
+              <w:numId w:val="2"/>
+            </w:numPr>
+            <w:jc w:val="both"/>
+            <w:rPr>
+              <w:sz w:val="24"/>
+              <w:szCs w:val="24"/>
+            </w:rPr>
+          </w:pPr>
+          <w:r>
+            <w:rPr>
+              <w:sz w:val="24"/>
+              <w:szCs w:val="24"/>
+            </w:rPr>
+            <w:t xml:space="preserve">Mostrar progresivamente, en mínimamente dos etapas. Una etapa donde se muestre la grilla con los bloques eliminados del camino trazado, junto con la aparición del bloque resultante; y otra con el efecto gravedad aplicado, junto con la generación de los nuevos bloques aleatorios. </w:t>
+          </w:r>
+        </w:p>
+        <w:p>
+          <w:pPr>
+            <w:pStyle w:val="Prrafodelista"/>
+            <w:numPr>
+              <w:ilvl w:val="0"/>
+              <w:numId w:val="2"/>
+            </w:numPr>
+            <w:jc w:val="both"/>
+            <w:rPr>
+              <w:sz w:val="24"/>
+              <w:szCs w:val="24"/>
+            </w:rPr>
+          </w:pPr>
+          <w:r>
+            <w:rPr>
+              <w:sz w:val="24"/>
+              <w:szCs w:val="24"/>
+            </w:rPr>
+            <w:t xml:space="preserve">Mientras el usuario va trazando el camino, ir mostrando un bloque con el valor que va generando el camino a medida que se va trazando. </w:t>
+          </w:r>
+        </w:p>
+        <w:p>
+          <w:pPr>
+            <w:pStyle w:val="Prrafodelista"/>
+            <w:numPr>
+              <w:ilvl w:val="0"/>
+              <w:numId w:val="2"/>
+            </w:numPr>
+            <w:jc w:val="both"/>
+            <w:rPr>
+              <w:sz w:val="24"/>
+              <w:szCs w:val="24"/>
+            </w:rPr>
+          </w:pPr>
+          <w:r>
+            <w:rPr>
+              <w:sz w:val="24"/>
+              <w:szCs w:val="24"/>
+            </w:rPr>
+            <w:t xml:space="preserve">Agregar un booster “Colapsar iguales”, cuyo efecto consta en consiste en colapsar todos los grupos de bloques adyacentes y de igual valor, reemplazándolos por nuevos bloques aleatorios, </w:t>
+          </w:r>
+          <w:r>
+            <w:rPr>
+              <w:sz w:val="24"/>
+              <w:szCs w:val="24"/>
+            </w:rPr>
+            <w:t xml:space="preserve">cuyos valores son calculados como la menor potencia de 2 mayor o igual a la sumatoria de los bloques del grupo, y se ubicado en el lugar más abajo y más a la derecha del grupo. </w:t>
+          </w:r>
+        </w:p>
+        <w:p>
+          <w:pPr>
+            <w:rPr>
+              <w:b/>
+              <w:bCs/>
+              <w:sz w:val="24"/>
+              <w:szCs w:val="24"/>
+            </w:rPr>
+          </w:pPr>
+          <w:r>
+            <w:rPr>
+              <w:b/>
+              <w:bCs/>
+              <w:sz w:val="24"/>
+              <w:szCs w:val="24"/>
+            </w:rPr>
+            <w:lastRenderedPageBreak/>
+            <w:t xml:space="preserve">¿CÓMO JUGAR? </w:t>
+          </w:r>
+        </w:p>
+        <w:p>
+          <w:pPr>
+            <w:jc w:val="both"/>
+            <w:rPr>
+              <w:sz w:val="24"/>
+              <w:szCs w:val="24"/>
+            </w:rPr>
+          </w:pPr>
+          <w:r>
+            <w:rPr>
+              <w:sz w:val="24"/>
+              <w:szCs w:val="24"/>
+            </w:rPr>
+            <w:t xml:space="preserve">Para trazar un camino, hacer clic sobre el bloque donde se quiera comenzar a trazar el camino. Luego, al pasar el cursor del mouse sobre los bloques adyacentes, se generará un camino visible para el jugador en caso de que el adyacente sea válido. </w:t>
+          </w:r>
+        </w:p>
+        <w:p>
+          <w:pPr>
+            <w:jc w:val="both"/>
+            <w:rPr>
+              <w:sz w:val="24"/>
+              <w:szCs w:val="24"/>
+            </w:rPr>
+          </w:pPr>
+          <w:r>
+            <w:rPr>
+              <w:sz w:val="24"/>
+              <w:szCs w:val="24"/>
+            </w:rPr>
+            <w:t>Podrá ver reflejado el puntaje del camino actual en la parte superior central de la pantalla. Para volver atrás un bloque, deslizar el cursor sobre el bloque anterior al actual. Para cancelar el trazado de un camino, apretar la tecla “</w:t>
+          </w:r>
+          <w:proofErr w:type="spellStart"/>
+          <w:r>
+            <w:rPr>
+              <w:sz w:val="24"/>
+              <w:szCs w:val="24"/>
+            </w:rPr>
+            <w:t>Esc</w:t>
+          </w:r>
+          <w:proofErr w:type="spellEnd"/>
+          <w:r>
+            <w:rPr>
+              <w:sz w:val="24"/>
+              <w:szCs w:val="24"/>
+            </w:rPr>
+            <w:t xml:space="preserve">” en el teclado. </w:t>
+          </w:r>
+        </w:p>
+        <w:p>
+          <w:pPr>
+            <w:jc w:val="both"/>
+            <w:rPr>
+              <w:sz w:val="24"/>
+              <w:szCs w:val="24"/>
+            </w:rPr>
+          </w:pPr>
+          <w:r>
+            <w:rPr>
+              <w:sz w:val="24"/>
+              <w:szCs w:val="24"/>
+            </w:rPr>
+            <w:t xml:space="preserve">Para confirmar un camino, hacer clic sobre el bloque en el que se encuentra el cursor. Una vez hecho esto, se verá por pantalla el efecto generado al eliminar el camino, y se actualizará el puntaje, también visible en la parte central superior de la pantalla. </w:t>
+          </w:r>
+        </w:p>
+        <w:p>
+          <w:pPr>
+            <w:jc w:val="both"/>
+            <w:rPr>
+              <w:sz w:val="24"/>
+              <w:szCs w:val="24"/>
+            </w:rPr>
+          </w:pPr>
+          <w:r>
+            <w:rPr>
+              <w:noProof/>
+              <w:sz w:val="24"/>
+              <w:szCs w:val="24"/>
+            </w:rPr>
+            <w:drawing>
+              <wp:inline distT="0" distB="0" distL="0" distR="0" wp14:anchorId="522D9457" wp14:editId="5E7180AE">
+                <wp:extent cx="5400040" cy="3045460"/>
+                <wp:effectExtent l="0" t="0" r="0" b="2540"/>
+                <wp:docPr id="2058666642" name="Imagen 1"/>
+                <wp:cNvGraphicFramePr>
+                  <a:graphicFrameLocks xmlns:a="http://schemas.openxmlformats.org/drawingml/2006/main" noChangeAspect="1"/>
+                </wp:cNvGraphicFramePr>
+                <a:graphic xmlns:a="http://schemas.openxmlformats.org/drawingml/2006/main">
+                  <a:graphicData uri="http://schemas.openxmlformats.org/drawingml/2006/picture">
+                    <pic:pic xmlns:pic="http://schemas.openxmlformats.org/drawingml/2006/picture">
+                      <pic:nvPicPr>
+                        <pic:cNvPr id="2058666642" name="Imagen 2058666642"/>
+                        <pic:cNvPicPr/>
+                      </pic:nvPicPr>
+                      <pic:blipFill>
+                        <a:blip r:embed="rId6" cstate="print">
+                          <a:extLst>
+                            <a:ext uri="{28A0092B-C50C-407E-A947-70E740481C1C}">
+                              <a14:useLocalDpi xmlns:a14="http://schemas.microsoft.com/office/drawing/2010/main" val="0"/>
+                            </a:ext>
+                          </a:extLst>
+                        </a:blip>
+                        <a:stretch>
+                          <a:fillRect/>
+                        </a:stretch>
+                      </pic:blipFill>
+                      <pic:spPr>
+                        <a:xfrm>
+                          <a:off x="0" y="0"/>
+                          <a:ext cx="5400040" cy="3045460"/>
+                        </a:xfrm>
+                        <a:prstGeom prst="rect">
+                          <a:avLst/>
+                        </a:prstGeom>
+                      </pic:spPr>
+                    </pic:pic>
+                  </a:graphicData>
+                </a:graphic>
+              </wp:inline>
+            </w:drawing>
+          </w:r>
+        </w:p>
+        <w:p>
+          <w:pPr>
+            <w:jc w:val="both"/>
+            <w:rPr>
+              <w:sz w:val="24"/>
+              <w:szCs w:val="24"/>
+            </w:rPr>
+          </w:pPr>
+          <w:r>
+            <w:rPr>
+              <w:sz w:val="24"/>
+              <w:szCs w:val="24"/>
+            </w:rPr>
+            <w:t xml:space="preserve">Se puede reiniciar la página para volver a empezar desde cero. </w:t>
+          </w:r>
+        </w:p>
+        <w:p>
+          <w:pPr>
+            <w:jc w:val="both"/>
+            <w:rPr>
+              <w:sz w:val="24"/>
+              <w:szCs w:val="24"/>
+            </w:rPr>
+          </w:pPr>
+          <w:r>
+            <w:rPr>
+              <w:b/>
+              <w:bCs/>
+              <w:sz w:val="24"/>
+              <w:szCs w:val="24"/>
+            </w:rPr>
+            <w:br w:type="page"/>
+          </w:r>
+        </w:p>
+        <w:p>
+          <w:pPr>
+            <w:jc w:val="both"/>
+            <w:rPr>
+              <w:b/>
+              <w:bCs/>
+              <w:sz w:val="24"/>
+              <w:szCs w:val="24"/>
+            </w:rPr>
+          </w:pPr>
+          <w:r>
+            <w:rPr>
+              <w:b/>
+              <w:bCs/>
+              <w:sz w:val="24"/>
+              <w:szCs w:val="24"/>
+            </w:rPr>
+            <w:lastRenderedPageBreak/>
+            <w:t xml:space="preserve">IMPLEMENTACIÓN EN PROLOG: </w:t>
+          </w:r>
+        </w:p>
+        <w:p>
+          <w:pPr>
+            <w:jc w:val="both"/>
+            <w:rPr>
+              <w:sz w:val="24"/>
+              <w:szCs w:val="24"/>
+            </w:rPr>
+          </w:pPr>
+          <w:r>
+            <w:rPr>
+              <w:sz w:val="24"/>
+              <w:szCs w:val="24"/>
+            </w:rPr>
+            <w:t xml:space="preserve">Todas las implementaciones de las funcionalidades en Prolog se encuentran en el archivo proylcc.pl. </w:t>
+          </w:r>
+        </w:p>
+        <w:p>
+          <w:pPr>
+            <w:jc w:val="both"/>
+            <w:rPr>
+              <w:b/>
+              <w:bCs/>
+              <w:sz w:val="24"/>
+              <w:szCs w:val="24"/>
+            </w:rPr>
+          </w:pPr>
+          <w:r>
+            <w:rPr>
+              <w:b/>
+              <w:bCs/>
+              <w:sz w:val="28"/>
+              <w:szCs w:val="28"/>
+            </w:rPr>
+            <w:t>Movida básica:</w:t>
+          </w:r>
+          <w:r>
+            <w:rPr>
+              <w:b/>
+              <w:bCs/>
+              <w:sz w:val="24"/>
+              <w:szCs w:val="24"/>
+            </w:rPr>
+            <w:t xml:space="preserve"> </w:t>
+          </w:r>
+          <w:r>
+            <w:rPr>
+              <w:b/>
+              <w:bCs/>
+              <w:sz w:val="24"/>
+              <w:szCs w:val="24"/>
+            </w:rPr>
+            <w:t xml:space="preserve"> </w:t>
+          </w:r>
+        </w:p>
+        <w:p>
+          <w:pPr>
+            <w:jc w:val="both"/>
+            <w:rPr>
+              <w:b/>
+              <w:bCs/>
+              <w:sz w:val="24"/>
+              <w:szCs w:val="24"/>
+            </w:rPr>
+          </w:pPr>
+          <w:r>
+            <w:rPr>
+              <w:b/>
+              <w:bCs/>
+              <w:sz w:val="24"/>
+              <w:szCs w:val="24"/>
+            </w:rPr>
+            <w:t xml:space="preserve">Predicado Join/4: </w:t>
+          </w:r>
+        </w:p>
+        <w:p>
+          <w:pPr>
+            <w:jc w:val="both"/>
+            <w:rPr>
+              <w:sz w:val="24"/>
+              <w:szCs w:val="24"/>
+            </w:rPr>
+          </w:pPr>
+          <w:r>
+            <w:rPr>
+              <w:sz w:val="24"/>
+              <w:szCs w:val="24"/>
+            </w:rPr>
+            <w:t>Join(</w:t>
+          </w:r>
+          <w:r>
+            <w:rPr>
+              <w:sz w:val="24"/>
+              <w:szCs w:val="24"/>
+            </w:rPr>
+            <w:t>+</w:t>
+          </w:r>
+          <w:r>
+            <w:rPr>
+              <w:sz w:val="24"/>
+              <w:szCs w:val="24"/>
+            </w:rPr>
+            <w:t xml:space="preserve">Grid, </w:t>
+          </w:r>
+          <w:r>
+            <w:rPr>
+              <w:sz w:val="24"/>
+              <w:szCs w:val="24"/>
+            </w:rPr>
+            <w:t>+</w:t>
+          </w:r>
+          <w:r>
+            <w:rPr>
+              <w:sz w:val="24"/>
+              <w:szCs w:val="24"/>
+            </w:rPr>
+            <w:t xml:space="preserve">NumOfColumns, </w:t>
+          </w:r>
+          <w:r>
+            <w:rPr>
+              <w:sz w:val="24"/>
+              <w:szCs w:val="24"/>
+            </w:rPr>
+            <w:t>+</w:t>
+          </w:r>
+          <w:r>
+            <w:rPr>
+              <w:sz w:val="24"/>
+              <w:szCs w:val="24"/>
+            </w:rPr>
+            <w:t>Path, Rgrids)</w:t>
+          </w:r>
+          <w:r>
+            <w:rPr>
+              <w:sz w:val="24"/>
+              <w:szCs w:val="24"/>
+            </w:rPr>
+            <w:t>.</w:t>
+          </w:r>
+        </w:p>
+        <w:p>
+          <w:pPr>
+            <w:jc w:val="both"/>
+            <w:rPr>
+              <w:sz w:val="24"/>
+              <w:szCs w:val="24"/>
+            </w:rPr>
+          </w:pPr>
+          <w:r>
+            <w:rPr>
+              <w:sz w:val="24"/>
+              <w:szCs w:val="24"/>
+            </w:rPr>
+            <w:t xml:space="preserve">Es el predicado que se encarga de la </w:t>
+          </w:r>
+          <w:r>
+            <w:rPr>
+              <w:b/>
+              <w:bCs/>
+              <w:sz w:val="24"/>
+              <w:szCs w:val="24"/>
+            </w:rPr>
+            <w:t>movida básica</w:t>
+          </w:r>
+          <w:r>
+            <w:rPr>
+              <w:sz w:val="24"/>
+              <w:szCs w:val="24"/>
+            </w:rPr>
+            <w:t xml:space="preserve">. Recibe la grilla Grid actual (la que se muestra por pantalla), el número de columnas de la misma, y el camino Path que acaba de trazar el jugador. </w:t>
+          </w:r>
+        </w:p>
+        <w:p>
+          <w:pPr>
+            <w:jc w:val="both"/>
+            <w:rPr>
+              <w:sz w:val="24"/>
+              <w:szCs w:val="24"/>
+            </w:rPr>
+          </w:pPr>
+          <w:r>
+            <w:rPr>
+              <w:sz w:val="24"/>
+              <w:szCs w:val="24"/>
+            </w:rPr>
+            <w:t>Este predicado se encarga de, en base a los índices de los elementos del camino, ir</w:t>
+          </w:r>
+          <w:r>
+            <w:rPr>
+              <w:sz w:val="24"/>
+              <w:szCs w:val="24"/>
+            </w:rPr>
+            <w:t xml:space="preserve"> cambiando su valor a 0, para poder eliminarlos de la grilla</w:t>
+          </w:r>
+          <w:r>
+            <w:rPr>
+              <w:sz w:val="24"/>
+              <w:szCs w:val="24"/>
+            </w:rPr>
+            <w:t xml:space="preserve"> y luego aplicar </w:t>
+          </w:r>
+          <w:r>
+            <w:rPr>
+              <w:sz w:val="24"/>
+              <w:szCs w:val="24"/>
+            </w:rPr>
+            <w:t xml:space="preserve">el efecto gravedad. </w:t>
+          </w:r>
+        </w:p>
+        <w:p>
+          <w:pPr>
+            <w:pStyle w:val="Prrafodelista"/>
+            <w:numPr>
+              <w:ilvl w:val="0"/>
+              <w:numId w:val="3"/>
+            </w:numPr>
+            <w:jc w:val="both"/>
+            <w:rPr>
+              <w:b/>
+              <w:bCs/>
+              <w:sz w:val="24"/>
+              <w:szCs w:val="24"/>
+            </w:rPr>
+          </w:pPr>
+          <w:r>
+            <w:rPr>
+              <w:b/>
+              <w:bCs/>
+              <w:sz w:val="24"/>
+              <w:szCs w:val="24"/>
+            </w:rPr>
+            <w:t xml:space="preserve">Efecto gravedad: </w:t>
+          </w:r>
+        </w:p>
+        <w:p>
+          <w:pPr>
+            <w:pStyle w:val="Prrafodelista"/>
+            <w:jc w:val="both"/>
+            <w:rPr>
+              <w:sz w:val="24"/>
+              <w:szCs w:val="24"/>
+            </w:rPr>
+          </w:pPr>
+        </w:p>
+        <w:p>
+          <w:pPr>
+            <w:pStyle w:val="Prrafodelista"/>
+            <w:jc w:val="both"/>
+            <w:rPr>
+              <w:sz w:val="24"/>
+              <w:szCs w:val="24"/>
+            </w:rPr>
+          </w:pPr>
+          <w:r>
+            <w:rPr>
+              <w:sz w:val="24"/>
+              <w:szCs w:val="24"/>
+            </w:rPr>
+            <w:t xml:space="preserve">La estrategia que empleamos para implementar la gravedad consta de dividir la grilla en columnas, con el predicado gridToColumns/4, el cual devuelve una lista con las listas correspondientes a las columnas, que va a ser usada por el predicado gravityFalls/6 para aplicar la gravedad. </w:t>
+          </w:r>
+        </w:p>
+        <w:p>
+          <w:pPr>
+            <w:pStyle w:val="Prrafodelista"/>
+            <w:jc w:val="both"/>
+            <w:rPr>
+              <w:sz w:val="24"/>
+              <w:szCs w:val="24"/>
+            </w:rPr>
+          </w:pPr>
+        </w:p>
+        <w:p>
+          <w:pPr>
+            <w:jc w:val="both"/>
+            <w:rPr>
+              <w:b/>
+              <w:bCs/>
+              <w:sz w:val="24"/>
+              <w:szCs w:val="24"/>
+            </w:rPr>
+          </w:pPr>
+          <w:r>
+            <w:rPr>
+              <w:b/>
+              <w:bCs/>
+              <w:sz w:val="24"/>
+              <w:szCs w:val="24"/>
+            </w:rPr>
+            <w:t xml:space="preserve">Predicado gravityFalls/6: </w:t>
+          </w:r>
+        </w:p>
+        <w:p>
+          <w:pPr>
+            <w:jc w:val="both"/>
+            <w:rPr>
+              <w:sz w:val="24"/>
+              <w:szCs w:val="24"/>
+            </w:rPr>
+          </w:pPr>
+          <w:r>
+            <w:rPr>
+              <w:sz w:val="24"/>
+              <w:szCs w:val="24"/>
+            </w:rPr>
+            <w:t xml:space="preserve">gravityFalls(Grid, ColumnsList, AuxGrids, ReturnGrids, Min, Max). </w:t>
+          </w:r>
+        </w:p>
+        <w:p>
+          <w:pPr>
+            <w:jc w:val="both"/>
+            <w:rPr>
+              <w:sz w:val="24"/>
+              <w:szCs w:val="24"/>
+            </w:rPr>
+          </w:pPr>
+          <w:r>
+            <w:rPr>
+              <w:sz w:val="24"/>
+              <w:szCs w:val="24"/>
+            </w:rPr>
+            <w:t xml:space="preserve">Este predicado recorre cada bloque de la grilla, por columnas; y mientras haya ceros en la grilla (elementos eliminados), les aplica </w:t>
+          </w:r>
+          <w:r>
+            <w:rPr>
+              <w:b/>
+              <w:bCs/>
+              <w:sz w:val="24"/>
+              <w:szCs w:val="24"/>
+            </w:rPr>
+            <w:t>gravedad</w:t>
+          </w:r>
+          <w:r>
+            <w:rPr>
+              <w:sz w:val="24"/>
+              <w:szCs w:val="24"/>
+            </w:rPr>
+            <w:t xml:space="preserve"> llamando al predicado </w:t>
+          </w:r>
+          <w:proofErr w:type="spellStart"/>
+          <w:r>
+            <w:rPr>
+              <w:sz w:val="24"/>
+              <w:szCs w:val="24"/>
+            </w:rPr>
+            <w:t>gravityOneSquare</w:t>
+          </w:r>
+          <w:proofErr w:type="spellEnd"/>
+          <w:r>
+            <w:rPr>
+              <w:sz w:val="24"/>
+              <w:szCs w:val="24"/>
+            </w:rPr>
+            <w:t xml:space="preserve">/6. </w:t>
+          </w:r>
+        </w:p>
+        <w:p>
+          <w:pPr>
+            <w:jc w:val="both"/>
+            <w:rPr>
+              <w:sz w:val="24"/>
+              <w:szCs w:val="24"/>
+            </w:rPr>
+          </w:pPr>
+          <w:r>
+            <w:rPr>
+              <w:sz w:val="24"/>
+              <w:szCs w:val="24"/>
+            </w:rPr>
+            <w:t xml:space="preserve">Cuando ya no hay mas elementos eliminados, unifica las columnas en una única lista, con el predicado </w:t>
+          </w:r>
+          <w:proofErr w:type="spellStart"/>
+          <w:r>
+            <w:rPr>
+              <w:sz w:val="24"/>
+              <w:szCs w:val="24"/>
+            </w:rPr>
+            <w:t>ColumnsToGrid</w:t>
+          </w:r>
+          <w:proofErr w:type="spellEnd"/>
+          <w:r>
+            <w:rPr>
+              <w:sz w:val="24"/>
+              <w:szCs w:val="24"/>
+            </w:rPr>
+            <w:t xml:space="preserve">/5, que devuelve la grilla </w:t>
+          </w:r>
+          <w:proofErr w:type="spellStart"/>
+          <w:r>
+            <w:rPr>
+              <w:sz w:val="24"/>
+              <w:szCs w:val="24"/>
+            </w:rPr>
+            <w:t>GridGravity</w:t>
+          </w:r>
+          <w:proofErr w:type="spellEnd"/>
+          <w:r>
+            <w:rPr>
+              <w:sz w:val="24"/>
+              <w:szCs w:val="24"/>
+            </w:rPr>
+            <w:t xml:space="preserve">, la cual pasará a reemplazar a la grilla original. </w:t>
+          </w:r>
+        </w:p>
+        <w:p>
+          <w:pPr>
+            <w:jc w:val="both"/>
+            <w:rPr>
+              <w:sz w:val="24"/>
+              <w:szCs w:val="24"/>
+            </w:rPr>
+          </w:pPr>
+          <w:r>
+            <w:rPr>
+              <w:sz w:val="24"/>
+              <w:szCs w:val="24"/>
+            </w:rPr>
+            <w:t xml:space="preserve">Para más detalles acerca de los predicados auxiliares utilizados, revisar la documentación presente en los comentarios del código Prolog. </w:t>
+          </w:r>
+        </w:p>
+        <w:p>
+          <w:pPr>
+            <w:jc w:val="both"/>
+            <w:rPr>
+              <w:b/>
+              <w:bCs/>
+              <w:sz w:val="28"/>
+              <w:szCs w:val="28"/>
+            </w:rPr>
+          </w:pPr>
+        </w:p>
+        <w:p>
+          <w:pPr>
+            <w:jc w:val="both"/>
+            <w:rPr>
+              <w:b/>
+              <w:bCs/>
+              <w:sz w:val="28"/>
+              <w:szCs w:val="28"/>
+            </w:rPr>
+          </w:pPr>
+        </w:p>
+        <w:p>
+          <w:pPr>
+            <w:jc w:val="both"/>
+            <w:rPr>
+              <w:b/>
+              <w:bCs/>
+              <w:sz w:val="28"/>
+              <w:szCs w:val="28"/>
+            </w:rPr>
+          </w:pPr>
+        </w:p>
+        <w:p>
+          <w:pPr>
+            <w:jc w:val="both"/>
+            <w:rPr>
+              <w:b/>
+              <w:bCs/>
+              <w:sz w:val="28"/>
+              <w:szCs w:val="28"/>
+            </w:rPr>
+          </w:pPr>
+        </w:p>
+        <w:p>
+          <w:pPr>
+            <w:jc w:val="both"/>
+            <w:rPr>
+              <w:b/>
+              <w:bCs/>
+              <w:sz w:val="28"/>
+              <w:szCs w:val="28"/>
+            </w:rPr>
+          </w:pPr>
+        </w:p>
+        <w:p>
+          <w:pPr>
+            <w:jc w:val="both"/>
+            <w:rPr>
+              <w:b/>
+              <w:bCs/>
+              <w:sz w:val="28"/>
+              <w:szCs w:val="28"/>
+            </w:rPr>
+          </w:pPr>
+          <w:r>
+            <w:rPr>
+              <w:b/>
+              <w:bCs/>
+              <w:sz w:val="28"/>
+              <w:szCs w:val="28"/>
+            </w:rPr>
+            <w:lastRenderedPageBreak/>
+            <w:t xml:space="preserve">Colapsar iguales: </w:t>
+          </w:r>
+        </w:p>
+        <w:p>
+          <w:pPr>
+            <w:jc w:val="both"/>
+            <w:rPr>
+              <w:b/>
+              <w:bCs/>
+              <w:sz w:val="24"/>
+              <w:szCs w:val="24"/>
+            </w:rPr>
+          </w:pPr>
+          <w:r>
+            <w:rPr>
+              <w:b/>
+              <w:bCs/>
+              <w:sz w:val="24"/>
+              <w:szCs w:val="24"/>
+            </w:rPr>
+            <w:t xml:space="preserve">Predicado collapse/3: </w:t>
+          </w:r>
+        </w:p>
+        <w:p>
+          <w:pPr>
+            <w:jc w:val="both"/>
+            <w:rPr>
+              <w:sz w:val="24"/>
+              <w:szCs w:val="24"/>
+            </w:rPr>
+          </w:pPr>
+          <w:r>
+            <w:rPr>
+              <w:sz w:val="24"/>
+              <w:szCs w:val="24"/>
+            </w:rPr>
+            <w:t xml:space="preserve">collapse(Grid, NumOfColumns, </w:t>
+          </w:r>
+          <w:proofErr w:type="spellStart"/>
+          <w:r>
+            <w:rPr>
+              <w:sz w:val="24"/>
+              <w:szCs w:val="24"/>
+            </w:rPr>
+            <w:t>RGrids</w:t>
+          </w:r>
+          <w:proofErr w:type="spellEnd"/>
+          <w:r>
+            <w:rPr>
+              <w:sz w:val="24"/>
+              <w:szCs w:val="24"/>
+            </w:rPr>
+            <w:t>)</w:t>
+          </w:r>
+        </w:p>
+        <w:p>
+          <w:pPr>
+            <w:jc w:val="both"/>
+            <w:rPr>
+              <w:sz w:val="24"/>
+              <w:szCs w:val="24"/>
+            </w:rPr>
+          </w:pPr>
+          <w:r>
+            <w:rPr>
+              <w:sz w:val="24"/>
+              <w:szCs w:val="24"/>
+            </w:rPr>
+            <w:t xml:space="preserve">Este predicado es el encargado de recorrer la grilla, buscar los grupos de adyacentes de mismo valor, eliminarlos, </w:t>
+          </w:r>
+          <w:r>
+            <w:rPr>
+              <w:sz w:val="24"/>
+              <w:szCs w:val="24"/>
+            </w:rPr>
+            <w:t xml:space="preserve">generar el bloque en la posición más abajo y a la derecha del grupo de </w:t>
+          </w:r>
+          <w:r>
+            <w:rPr>
+              <w:sz w:val="24"/>
+              <w:szCs w:val="24"/>
+            </w:rPr>
+            <w:t>a acuerdo a la funcionalidad ya mencionada en la sección de requerimientos</w:t>
+          </w:r>
+          <w:r>
+            <w:rPr>
+              <w:sz w:val="24"/>
+              <w:szCs w:val="24"/>
+            </w:rPr>
+            <w:t xml:space="preserve">, </w:t>
+          </w:r>
+          <w:r>
+            <w:rPr>
+              <w:sz w:val="24"/>
+              <w:szCs w:val="24"/>
+            </w:rPr>
+            <w:t>y generar los nuevos bloques</w:t>
+          </w:r>
+          <w:r>
+            <w:rPr>
+              <w:sz w:val="24"/>
+              <w:szCs w:val="24"/>
+            </w:rPr>
+            <w:t xml:space="preserve">. </w:t>
+          </w:r>
+        </w:p>
+        <w:p>
+          <w:pPr>
+            <w:jc w:val="both"/>
+            <w:rPr>
+              <w:sz w:val="24"/>
+              <w:szCs w:val="24"/>
+            </w:rPr>
+          </w:pPr>
+          <w:r>
+            <w:rPr>
+              <w:sz w:val="24"/>
+              <w:szCs w:val="24"/>
+            </w:rPr>
+            <w:t xml:space="preserve">Lo primero que hace es llamar al predicado </w:t>
+          </w:r>
+          <w:proofErr w:type="spellStart"/>
+          <w:r>
+            <w:rPr>
+              <w:sz w:val="24"/>
+              <w:szCs w:val="24"/>
+            </w:rPr>
+            <w:t>shellAdyacents</w:t>
+          </w:r>
+          <w:proofErr w:type="spellEnd"/>
+          <w:r>
+            <w:rPr>
+              <w:sz w:val="24"/>
+              <w:szCs w:val="24"/>
+            </w:rPr>
+            <w:t xml:space="preserve">/6, el cual </w:t>
+          </w:r>
+          <w:r>
+            <w:rPr>
+              <w:sz w:val="24"/>
+              <w:szCs w:val="24"/>
+            </w:rPr>
+            <w:t xml:space="preserve">recorre la grilla elemento por elemento, chequea que no esté visitado y, en caso de no estarlo, se llama a </w:t>
+          </w:r>
+          <w:proofErr w:type="spellStart"/>
+          <w:r>
+            <w:rPr>
+              <w:sz w:val="24"/>
+              <w:szCs w:val="24"/>
+            </w:rPr>
+            <w:t>findGroups</w:t>
+          </w:r>
+          <w:proofErr w:type="spellEnd"/>
+          <w:r>
+            <w:rPr>
+              <w:sz w:val="24"/>
+              <w:szCs w:val="24"/>
+            </w:rPr>
+            <w:t>/5 que busca</w:t>
+          </w:r>
+          <w:r>
+            <w:rPr>
+              <w:sz w:val="24"/>
+              <w:szCs w:val="24"/>
+            </w:rPr>
+            <w:t xml:space="preserve"> recursivamente</w:t>
+          </w:r>
+          <w:r>
+            <w:rPr>
+              <w:sz w:val="24"/>
+              <w:szCs w:val="24"/>
+            </w:rPr>
+            <w:t xml:space="preserve"> todo el grupo adyacente al elemento que se pasa como parámetro. </w:t>
+          </w:r>
+        </w:p>
+        <w:p>
+          <w:pPr>
+            <w:jc w:val="both"/>
+            <w:rPr>
+              <w:sz w:val="24"/>
+              <w:szCs w:val="24"/>
+            </w:rPr>
+          </w:pPr>
+          <w:r>
+            <w:rPr>
+              <w:sz w:val="24"/>
+              <w:szCs w:val="24"/>
+            </w:rPr>
+            <w:t xml:space="preserve">El control de visitados se realiza mediante una lista Visitados. Una vez encontrado un grupo, se concatena completo a la lista de visitados. </w:t>
+          </w:r>
+        </w:p>
+        <w:p>
+          <w:pPr>
+            <w:jc w:val="both"/>
+            <w:rPr>
+              <w:sz w:val="24"/>
+              <w:szCs w:val="24"/>
+            </w:rPr>
+          </w:pPr>
+          <w:r>
+            <w:rPr>
+              <w:sz w:val="24"/>
+              <w:szCs w:val="24"/>
+            </w:rPr>
+            <w:t xml:space="preserve">Además, una vez conseguidos todos los grupos, se utiliza </w:t>
+          </w:r>
+          <w:proofErr w:type="spellStart"/>
+          <w:r>
+            <w:rPr>
+              <w:sz w:val="24"/>
+              <w:szCs w:val="24"/>
+            </w:rPr>
+            <w:t>deleteAllPaths</w:t>
+          </w:r>
+          <w:proofErr w:type="spellEnd"/>
+          <w:r>
+            <w:rPr>
+              <w:sz w:val="24"/>
+              <w:szCs w:val="24"/>
+            </w:rPr>
+            <w:t>/3, el cual se encarga de removerlos de la grilla</w:t>
+          </w:r>
+          <w:r>
+            <w:rPr>
+              <w:sz w:val="24"/>
+              <w:szCs w:val="24"/>
+            </w:rPr>
+            <w:t xml:space="preserve"> (cambia su valor a cero).</w:t>
+          </w:r>
+        </w:p>
+        <w:p>
+          <w:pPr>
+            <w:jc w:val="both"/>
+            <w:rPr>
+              <w:sz w:val="24"/>
+              <w:szCs w:val="24"/>
+            </w:rPr>
+          </w:pPr>
+          <w:r>
+            <w:rPr>
+              <w:sz w:val="24"/>
+              <w:szCs w:val="24"/>
+            </w:rPr>
+            <w:t xml:space="preserve">Luego, se utiliza la misma estrategia que en la movida básica para realizar el efecto de gravedad y generar los bloques nuevos. </w:t>
+          </w:r>
+        </w:p>
+        <w:p/>
+      </w:sdtContent>
+    </w:sdt>
     <w:sectPr>
       <w:pgSz w:w="11906" w:h="16838"/>
       <w:pgMar w:top="1417" w:right="1701" w:bottom="1417" w:left="1701" w:header="708" w:footer="708" w:gutter="0"/>
+      <w:pgNumType w:start="0"/>
       <w:cols w:space="708"/>
+      <w:titlePg/>
       <w:docGrid w:linePitch="360"/>
     </w:sectPr>
   </w:body>
 </w:document>
+</file>
+
+<file path=word/numbering.xml><?xml version="1.0" encoding="utf-8"?>
+<w:numbering xmlns:wpc="http://schemas.microsoft.com/office/word/2010/wordprocessingCanvas" xmlns:cx="http://schemas.microsoft.com/office/drawing/2014/chartex" xmlns:cx1="http://schemas.microsoft.com/office/drawing/2015/9/8/chartex" xmlns:cx2="http://schemas.microsoft.com/office/drawing/2015/10/21/chartex" xmlns:cx3="http://schemas.microsoft.com/office/drawing/2016/5/9/chartex" xmlns:cx4="http://schemas.microsoft.com/office/drawing/2016/5/10/chartex" xmlns:cx5="http://schemas.microsoft.com/office/drawing/2016/5/11/chartex" xmlns:cx6="http://schemas.microsoft.com/office/drawing/2016/5/12/chartex" xmlns:cx7="http://schemas.microsoft.com/office/drawing/2016/5/13/chartex" xmlns:cx8="http://schemas.microsoft.com/office/drawing/2016/5/14/chartex" xmlns:mc="http://schemas.openxmlformats.org/markup-compatibility/2006" xmlns:aink="http://schemas.microsoft.com/office/drawing/2016/ink" xmlns:am3d="http://schemas.microsoft.com/office/drawing/2017/model3d" xmlns:o="urn:schemas-microsoft-com:office:office" xmlns:oel="http://schemas.microsoft.com/office/2019/extlst" xmlns:r="http://schemas.openxmlformats.org/officeDocument/2006/relationships" xmlns:m="http://schemas.openxmlformats.org/officeDocument/2006/math" xmlns:v="urn:schemas-microsoft-com:vml" xmlns:wp14="http://schemas.microsoft.com/office/word/2010/wordprocessingDrawing" xmlns:wp="http://schemas.openxmlformats.org/drawingml/2006/wordprocessingDrawing" xmlns:w10="urn:schemas-microsoft-com:office:word" xmlns:w="http://schemas.openxmlformats.org/wordprocessingml/2006/main" xmlns:w14="http://schemas.microsoft.com/office/word/2010/wordml" xmlns:w15="http://schemas.microsoft.com/office/word/2012/wordml" xmlns:w16cex="http://schemas.microsoft.com/office/word/2018/wordml/cex" xmlns:w16cid="http://schemas.microsoft.com/office/word/2016/wordml/cid" xmlns:w16="http://schemas.microsoft.com/office/word/2018/wordml" xmlns:w16du="http://schemas.microsoft.com/office/word/2023/wordml/word16du" xmlns:w16sdtdh="http://schemas.microsoft.com/office/word/2020/wordml/sdtdatahash" xmlns:w16se="http://schemas.microsoft.com/office/word/2015/wordml/symex" xmlns:wpg="http://schemas.microsoft.com/office/word/2010/wordprocessingGroup" xmlns:wpi="http://schemas.microsoft.com/office/word/2010/wordprocessingInk" xmlns:wne="http://schemas.microsoft.com/office/word/2006/wordml" xmlns:wps="http://schemas.microsoft.com/office/word/2010/wordprocessingShape" mc:Ignorable="w14 w15 w16se w16cid w16 w16cex w16sdtdh wp14">
+  <w:abstractNum w:abstractNumId="0" w15:restartNumberingAfterBreak="0">
+    <w:nsid w:val="3B3C2F7B"/>
+    <w:multiLevelType w:val="hybridMultilevel"/>
+    <w:tmpl w:val="7E5AA7F4"/>
+    <w:lvl w:ilvl="0" w:tplc="2C0A000D">
+      <w:start w:val="1"/>
+      <w:numFmt w:val="bullet"/>
+      <w:lvlText w:val=""/>
+      <w:lvlJc w:val="left"/>
+      <w:pPr>
+        <w:ind w:left="720" w:hanging="360"/>
+      </w:pPr>
+      <w:rPr>
+        <w:rFonts w:ascii="Wingdings" w:hAnsi="Wingdings" w:hint="default"/>
+      </w:rPr>
+    </w:lvl>
+    <w:lvl w:ilvl="1" w:tplc="2C0A0003" w:tentative="1">
+      <w:start w:val="1"/>
+      <w:numFmt w:val="bullet"/>
+      <w:lvlText w:val="o"/>
+      <w:lvlJc w:val="left"/>
+      <w:pPr>
+        <w:ind w:left="1440" w:hanging="360"/>
+      </w:pPr>
+      <w:rPr>
+        <w:rFonts w:ascii="Courier New" w:hAnsi="Courier New" w:cs="Courier New" w:hint="default"/>
+      </w:rPr>
+    </w:lvl>
+    <w:lvl w:ilvl="2" w:tplc="2C0A0005" w:tentative="1">
+      <w:start w:val="1"/>
+      <w:numFmt w:val="bullet"/>
+      <w:lvlText w:val=""/>
+      <w:lvlJc w:val="left"/>
+      <w:pPr>
+        <w:ind w:left="2160" w:hanging="360"/>
+      </w:pPr>
+      <w:rPr>
+        <w:rFonts w:ascii="Wingdings" w:hAnsi="Wingdings" w:hint="default"/>
+      </w:rPr>
+    </w:lvl>
+    <w:lvl w:ilvl="3" w:tplc="2C0A0001" w:tentative="1">
+      <w:start w:val="1"/>
+      <w:numFmt w:val="bullet"/>
+      <w:lvlText w:val=""/>
+      <w:lvlJc w:val="left"/>
+      <w:pPr>
+        <w:ind w:left="2880" w:hanging="360"/>
+      </w:pPr>
+      <w:rPr>
+        <w:rFonts w:ascii="Symbol" w:hAnsi="Symbol" w:hint="default"/>
+      </w:rPr>
+    </w:lvl>
+    <w:lvl w:ilvl="4" w:tplc="2C0A0003" w:tentative="1">
+      <w:start w:val="1"/>
+      <w:numFmt w:val="bullet"/>
+      <w:lvlText w:val="o"/>
+      <w:lvlJc w:val="left"/>
+      <w:pPr>
+        <w:ind w:left="3600" w:hanging="360"/>
+      </w:pPr>
+      <w:rPr>
+        <w:rFonts w:ascii="Courier New" w:hAnsi="Courier New" w:cs="Courier New" w:hint="default"/>
+      </w:rPr>
+    </w:lvl>
+    <w:lvl w:ilvl="5" w:tplc="2C0A0005" w:tentative="1">
+      <w:start w:val="1"/>
+      <w:numFmt w:val="bullet"/>
+      <w:lvlText w:val=""/>
+      <w:lvlJc w:val="left"/>
+      <w:pPr>
+        <w:ind w:left="4320" w:hanging="360"/>
+      </w:pPr>
+      <w:rPr>
+        <w:rFonts w:ascii="Wingdings" w:hAnsi="Wingdings" w:hint="default"/>
+      </w:rPr>
+    </w:lvl>
+    <w:lvl w:ilvl="6" w:tplc="2C0A0001" w:tentative="1">
+      <w:start w:val="1"/>
+      <w:numFmt w:val="bullet"/>
+      <w:lvlText w:val=""/>
+      <w:lvlJc w:val="left"/>
+      <w:pPr>
+        <w:ind w:left="5040" w:hanging="360"/>
+      </w:pPr>
+      <w:rPr>
+        <w:rFonts w:ascii="Symbol" w:hAnsi="Symbol" w:hint="default"/>
+      </w:rPr>
+    </w:lvl>
+    <w:lvl w:ilvl="7" w:tplc="2C0A0003" w:tentative="1">
+      <w:start w:val="1"/>
+      <w:numFmt w:val="bullet"/>
+      <w:lvlText w:val="o"/>
+      <w:lvlJc w:val="left"/>
+      <w:pPr>
+        <w:ind w:left="5760" w:hanging="360"/>
+      </w:pPr>
+      <w:rPr>
+        <w:rFonts w:ascii="Courier New" w:hAnsi="Courier New" w:cs="Courier New" w:hint="default"/>
+      </w:rPr>
+    </w:lvl>
+    <w:lvl w:ilvl="8" w:tplc="2C0A0005" w:tentative="1">
+      <w:start w:val="1"/>
+      <w:numFmt w:val="bullet"/>
+      <w:lvlText w:val=""/>
+      <w:lvlJc w:val="left"/>
+      <w:pPr>
+        <w:ind w:left="6480" w:hanging="360"/>
+      </w:pPr>
+      <w:rPr>
+        <w:rFonts w:ascii="Wingdings" w:hAnsi="Wingdings" w:hint="default"/>
+      </w:rPr>
+    </w:lvl>
+  </w:abstractNum>
+  <w:abstractNum w:abstractNumId="1" w15:restartNumberingAfterBreak="0">
+    <w:nsid w:val="40CB5F33"/>
+    <w:multiLevelType w:val="hybridMultilevel"/>
+    <w:tmpl w:val="EABA70AC"/>
+    <w:lvl w:ilvl="0" w:tplc="2C0A000D">
+      <w:start w:val="1"/>
+      <w:numFmt w:val="bullet"/>
+      <w:lvlText w:val=""/>
+      <w:lvlJc w:val="left"/>
+      <w:pPr>
+        <w:ind w:left="720" w:hanging="360"/>
+      </w:pPr>
+      <w:rPr>
+        <w:rFonts w:ascii="Wingdings" w:hAnsi="Wingdings" w:hint="default"/>
+      </w:rPr>
+    </w:lvl>
+    <w:lvl w:ilvl="1" w:tplc="2C0A0003" w:tentative="1">
+      <w:start w:val="1"/>
+      <w:numFmt w:val="bullet"/>
+      <w:lvlText w:val="o"/>
+      <w:lvlJc w:val="left"/>
+      <w:pPr>
+        <w:ind w:left="1440" w:hanging="360"/>
+      </w:pPr>
+      <w:rPr>
+        <w:rFonts w:ascii="Courier New" w:hAnsi="Courier New" w:cs="Courier New" w:hint="default"/>
+      </w:rPr>
+    </w:lvl>
+    <w:lvl w:ilvl="2" w:tplc="2C0A0005" w:tentative="1">
+      <w:start w:val="1"/>
+      <w:numFmt w:val="bullet"/>
+      <w:lvlText w:val=""/>
+      <w:lvlJc w:val="left"/>
+      <w:pPr>
+        <w:ind w:left="2160" w:hanging="360"/>
+      </w:pPr>
+      <w:rPr>
+        <w:rFonts w:ascii="Wingdings" w:hAnsi="Wingdings" w:hint="default"/>
+      </w:rPr>
+    </w:lvl>
+    <w:lvl w:ilvl="3" w:tplc="2C0A0001" w:tentative="1">
+      <w:start w:val="1"/>
+      <w:numFmt w:val="bullet"/>
+      <w:lvlText w:val=""/>
+      <w:lvlJc w:val="left"/>
+      <w:pPr>
+        <w:ind w:left="2880" w:hanging="360"/>
+      </w:pPr>
+      <w:rPr>
+        <w:rFonts w:ascii="Symbol" w:hAnsi="Symbol" w:hint="default"/>
+      </w:rPr>
+    </w:lvl>
+    <w:lvl w:ilvl="4" w:tplc="2C0A0003" w:tentative="1">
+      <w:start w:val="1"/>
+      <w:numFmt w:val="bullet"/>
+      <w:lvlText w:val="o"/>
+      <w:lvlJc w:val="left"/>
+      <w:pPr>
+        <w:ind w:left="3600" w:hanging="360"/>
+      </w:pPr>
+      <w:rPr>
+        <w:rFonts w:ascii="Courier New" w:hAnsi="Courier New" w:cs="Courier New" w:hint="default"/>
+      </w:rPr>
+    </w:lvl>
+    <w:lvl w:ilvl="5" w:tplc="2C0A0005" w:tentative="1">
+      <w:start w:val="1"/>
+      <w:numFmt w:val="bullet"/>
+      <w:lvlText w:val=""/>
+      <w:lvlJc w:val="left"/>
+      <w:pPr>
+        <w:ind w:left="4320" w:hanging="360"/>
+      </w:pPr>
+      <w:rPr>
+        <w:rFonts w:ascii="Wingdings" w:hAnsi="Wingdings" w:hint="default"/>
+      </w:rPr>
+    </w:lvl>
+    <w:lvl w:ilvl="6" w:tplc="2C0A0001" w:tentative="1">
+      <w:start w:val="1"/>
+      <w:numFmt w:val="bullet"/>
+      <w:lvlText w:val=""/>
+      <w:lvlJc w:val="left"/>
+      <w:pPr>
+        <w:ind w:left="5040" w:hanging="360"/>
+      </w:pPr>
+      <w:rPr>
+        <w:rFonts w:ascii="Symbol" w:hAnsi="Symbol" w:hint="default"/>
+      </w:rPr>
+    </w:lvl>
+    <w:lvl w:ilvl="7" w:tplc="2C0A0003" w:tentative="1">
+      <w:start w:val="1"/>
+      <w:numFmt w:val="bullet"/>
+      <w:lvlText w:val="o"/>
+      <w:lvlJc w:val="left"/>
+      <w:pPr>
+        <w:ind w:left="5760" w:hanging="360"/>
+      </w:pPr>
+      <w:rPr>
+        <w:rFonts w:ascii="Courier New" w:hAnsi="Courier New" w:cs="Courier New" w:hint="default"/>
+      </w:rPr>
+    </w:lvl>
+    <w:lvl w:ilvl="8" w:tplc="2C0A0005" w:tentative="1">
+      <w:start w:val="1"/>
+      <w:numFmt w:val="bullet"/>
+      <w:lvlText w:val=""/>
+      <w:lvlJc w:val="left"/>
+      <w:pPr>
+        <w:ind w:left="6480" w:hanging="360"/>
+      </w:pPr>
+      <w:rPr>
+        <w:rFonts w:ascii="Wingdings" w:hAnsi="Wingdings" w:hint="default"/>
+      </w:rPr>
+    </w:lvl>
+  </w:abstractNum>
+  <w:abstractNum w:abstractNumId="2" w15:restartNumberingAfterBreak="0">
+    <w:nsid w:val="41BC7944"/>
+    <w:multiLevelType w:val="hybridMultilevel"/>
+    <w:tmpl w:val="073007B2"/>
+    <w:lvl w:ilvl="0" w:tplc="2C0A0001">
+      <w:start w:val="1"/>
+      <w:numFmt w:val="bullet"/>
+      <w:lvlText w:val=""/>
+      <w:lvlJc w:val="left"/>
+      <w:pPr>
+        <w:ind w:left="720" w:hanging="360"/>
+      </w:pPr>
+      <w:rPr>
+        <w:rFonts w:ascii="Symbol" w:hAnsi="Symbol" w:hint="default"/>
+      </w:rPr>
+    </w:lvl>
+    <w:lvl w:ilvl="1" w:tplc="2C0A0003" w:tentative="1">
+      <w:start w:val="1"/>
+      <w:numFmt w:val="bullet"/>
+      <w:lvlText w:val="o"/>
+      <w:lvlJc w:val="left"/>
+      <w:pPr>
+        <w:ind w:left="1440" w:hanging="360"/>
+      </w:pPr>
+      <w:rPr>
+        <w:rFonts w:ascii="Courier New" w:hAnsi="Courier New" w:cs="Courier New" w:hint="default"/>
+      </w:rPr>
+    </w:lvl>
+    <w:lvl w:ilvl="2" w:tplc="2C0A0005" w:tentative="1">
+      <w:start w:val="1"/>
+      <w:numFmt w:val="bullet"/>
+      <w:lvlText w:val=""/>
+      <w:lvlJc w:val="left"/>
+      <w:pPr>
+        <w:ind w:left="2160" w:hanging="360"/>
+      </w:pPr>
+      <w:rPr>
+        <w:rFonts w:ascii="Wingdings" w:hAnsi="Wingdings" w:hint="default"/>
+      </w:rPr>
+    </w:lvl>
+    <w:lvl w:ilvl="3" w:tplc="2C0A0001" w:tentative="1">
+      <w:start w:val="1"/>
+      <w:numFmt w:val="bullet"/>
+      <w:lvlText w:val=""/>
+      <w:lvlJc w:val="left"/>
+      <w:pPr>
+        <w:ind w:left="2880" w:hanging="360"/>
+      </w:pPr>
+      <w:rPr>
+        <w:rFonts w:ascii="Symbol" w:hAnsi="Symbol" w:hint="default"/>
+      </w:rPr>
+    </w:lvl>
+    <w:lvl w:ilvl="4" w:tplc="2C0A0003" w:tentative="1">
+      <w:start w:val="1"/>
+      <w:numFmt w:val="bullet"/>
+      <w:lvlText w:val="o"/>
+      <w:lvlJc w:val="left"/>
+      <w:pPr>
+        <w:ind w:left="3600" w:hanging="360"/>
+      </w:pPr>
+      <w:rPr>
+        <w:rFonts w:ascii="Courier New" w:hAnsi="Courier New" w:cs="Courier New" w:hint="default"/>
+      </w:rPr>
+    </w:lvl>
+    <w:lvl w:ilvl="5" w:tplc="2C0A0005" w:tentative="1">
+      <w:start w:val="1"/>
+      <w:numFmt w:val="bullet"/>
+      <w:lvlText w:val=""/>
+      <w:lvlJc w:val="left"/>
+      <w:pPr>
+        <w:ind w:left="4320" w:hanging="360"/>
+      </w:pPr>
+      <w:rPr>
+        <w:rFonts w:ascii="Wingdings" w:hAnsi="Wingdings" w:hint="default"/>
+      </w:rPr>
+    </w:lvl>
+    <w:lvl w:ilvl="6" w:tplc="2C0A0001" w:tentative="1">
+      <w:start w:val="1"/>
+      <w:numFmt w:val="bullet"/>
+      <w:lvlText w:val=""/>
+      <w:lvlJc w:val="left"/>
+      <w:pPr>
+        <w:ind w:left="5040" w:hanging="360"/>
+      </w:pPr>
+      <w:rPr>
+        <w:rFonts w:ascii="Symbol" w:hAnsi="Symbol" w:hint="default"/>
+      </w:rPr>
+    </w:lvl>
+    <w:lvl w:ilvl="7" w:tplc="2C0A0003" w:tentative="1">
+      <w:start w:val="1"/>
+      <w:numFmt w:val="bullet"/>
+      <w:lvlText w:val="o"/>
+      <w:lvlJc w:val="left"/>
+      <w:pPr>
+        <w:ind w:left="5760" w:hanging="360"/>
+      </w:pPr>
+      <w:rPr>
+        <w:rFonts w:ascii="Courier New" w:hAnsi="Courier New" w:cs="Courier New" w:hint="default"/>
+      </w:rPr>
+    </w:lvl>
+    <w:lvl w:ilvl="8" w:tplc="2C0A0005" w:tentative="1">
+      <w:start w:val="1"/>
+      <w:numFmt w:val="bullet"/>
+      <w:lvlText w:val=""/>
+      <w:lvlJc w:val="left"/>
+      <w:pPr>
+        <w:ind w:left="6480" w:hanging="360"/>
+      </w:pPr>
+      <w:rPr>
+        <w:rFonts w:ascii="Wingdings" w:hAnsi="Wingdings" w:hint="default"/>
+      </w:rPr>
+    </w:lvl>
+  </w:abstractNum>
+  <w:abstractNum w:abstractNumId="3" w15:restartNumberingAfterBreak="0">
+    <w:nsid w:val="628B286D"/>
+    <w:multiLevelType w:val="hybridMultilevel"/>
+    <w:tmpl w:val="19A63BAE"/>
+    <w:lvl w:ilvl="0" w:tplc="2C0A0001">
+      <w:start w:val="1"/>
+      <w:numFmt w:val="bullet"/>
+      <w:lvlText w:val=""/>
+      <w:lvlJc w:val="left"/>
+      <w:pPr>
+        <w:ind w:left="720" w:hanging="360"/>
+      </w:pPr>
+      <w:rPr>
+        <w:rFonts w:ascii="Symbol" w:hAnsi="Symbol" w:hint="default"/>
+      </w:rPr>
+    </w:lvl>
+    <w:lvl w:ilvl="1" w:tplc="2C0A0003" w:tentative="1">
+      <w:start w:val="1"/>
+      <w:numFmt w:val="bullet"/>
+      <w:lvlText w:val="o"/>
+      <w:lvlJc w:val="left"/>
+      <w:pPr>
+        <w:ind w:left="1440" w:hanging="360"/>
+      </w:pPr>
+      <w:rPr>
+        <w:rFonts w:ascii="Courier New" w:hAnsi="Courier New" w:cs="Courier New" w:hint="default"/>
+      </w:rPr>
+    </w:lvl>
+    <w:lvl w:ilvl="2" w:tplc="2C0A0005" w:tentative="1">
+      <w:start w:val="1"/>
+      <w:numFmt w:val="bullet"/>
+      <w:lvlText w:val=""/>
+      <w:lvlJc w:val="left"/>
+      <w:pPr>
+        <w:ind w:left="2160" w:hanging="360"/>
+      </w:pPr>
+      <w:rPr>
+        <w:rFonts w:ascii="Wingdings" w:hAnsi="Wingdings" w:hint="default"/>
+      </w:rPr>
+    </w:lvl>
+    <w:lvl w:ilvl="3" w:tplc="2C0A0001" w:tentative="1">
+      <w:start w:val="1"/>
+      <w:numFmt w:val="bullet"/>
+      <w:lvlText w:val=""/>
+      <w:lvlJc w:val="left"/>
+      <w:pPr>
+        <w:ind w:left="2880" w:hanging="360"/>
+      </w:pPr>
+      <w:rPr>
+        <w:rFonts w:ascii="Symbol" w:hAnsi="Symbol" w:hint="default"/>
+      </w:rPr>
+    </w:lvl>
+    <w:lvl w:ilvl="4" w:tplc="2C0A0003" w:tentative="1">
+      <w:start w:val="1"/>
+      <w:numFmt w:val="bullet"/>
+      <w:lvlText w:val="o"/>
+      <w:lvlJc w:val="left"/>
+      <w:pPr>
+        <w:ind w:left="3600" w:hanging="360"/>
+      </w:pPr>
+      <w:rPr>
+        <w:rFonts w:ascii="Courier New" w:hAnsi="Courier New" w:cs="Courier New" w:hint="default"/>
+      </w:rPr>
+    </w:lvl>
+    <w:lvl w:ilvl="5" w:tplc="2C0A0005" w:tentative="1">
+      <w:start w:val="1"/>
+      <w:numFmt w:val="bullet"/>
+      <w:lvlText w:val=""/>
+      <w:lvlJc w:val="left"/>
+      <w:pPr>
+        <w:ind w:left="4320" w:hanging="360"/>
+      </w:pPr>
+      <w:rPr>
+        <w:rFonts w:ascii="Wingdings" w:hAnsi="Wingdings" w:hint="default"/>
+      </w:rPr>
+    </w:lvl>
+    <w:lvl w:ilvl="6" w:tplc="2C0A0001" w:tentative="1">
+      <w:start w:val="1"/>
+      <w:numFmt w:val="bullet"/>
+      <w:lvlText w:val=""/>
+      <w:lvlJc w:val="left"/>
+      <w:pPr>
+        <w:ind w:left="5040" w:hanging="360"/>
+      </w:pPr>
+      <w:rPr>
+        <w:rFonts w:ascii="Symbol" w:hAnsi="Symbol" w:hint="default"/>
+      </w:rPr>
+    </w:lvl>
+    <w:lvl w:ilvl="7" w:tplc="2C0A0003" w:tentative="1">
+      <w:start w:val="1"/>
+      <w:numFmt w:val="bullet"/>
+      <w:lvlText w:val="o"/>
+      <w:lvlJc w:val="left"/>
+      <w:pPr>
+        <w:ind w:left="5760" w:hanging="360"/>
+      </w:pPr>
+      <w:rPr>
+        <w:rFonts w:ascii="Courier New" w:hAnsi="Courier New" w:cs="Courier New" w:hint="default"/>
+      </w:rPr>
+    </w:lvl>
+    <w:lvl w:ilvl="8" w:tplc="2C0A0005" w:tentative="1">
+      <w:start w:val="1"/>
+      <w:numFmt w:val="bullet"/>
+      <w:lvlText w:val=""/>
+      <w:lvlJc w:val="left"/>
+      <w:pPr>
+        <w:ind w:left="6480" w:hanging="360"/>
+      </w:pPr>
+      <w:rPr>
+        <w:rFonts w:ascii="Wingdings" w:hAnsi="Wingdings" w:hint="default"/>
+      </w:rPr>
+    </w:lvl>
+  </w:abstractNum>
+  <w:abstractNum w:abstractNumId="4" w15:restartNumberingAfterBreak="0">
+    <w:nsid w:val="7951717B"/>
+    <w:multiLevelType w:val="hybridMultilevel"/>
+    <w:tmpl w:val="75EA1F24"/>
+    <w:lvl w:ilvl="0" w:tplc="2C0A0001">
+      <w:start w:val="1"/>
+      <w:numFmt w:val="bullet"/>
+      <w:lvlText w:val=""/>
+      <w:lvlJc w:val="left"/>
+      <w:pPr>
+        <w:ind w:left="720" w:hanging="360"/>
+      </w:pPr>
+      <w:rPr>
+        <w:rFonts w:ascii="Symbol" w:hAnsi="Symbol" w:hint="default"/>
+      </w:rPr>
+    </w:lvl>
+    <w:lvl w:ilvl="1" w:tplc="2C0A0003" w:tentative="1">
+      <w:start w:val="1"/>
+      <w:numFmt w:val="bullet"/>
+      <w:lvlText w:val="o"/>
+      <w:lvlJc w:val="left"/>
+      <w:pPr>
+        <w:ind w:left="1440" w:hanging="360"/>
+      </w:pPr>
+      <w:rPr>
+        <w:rFonts w:ascii="Courier New" w:hAnsi="Courier New" w:cs="Courier New" w:hint="default"/>
+      </w:rPr>
+    </w:lvl>
+    <w:lvl w:ilvl="2" w:tplc="2C0A0005" w:tentative="1">
+      <w:start w:val="1"/>
+      <w:numFmt w:val="bullet"/>
+      <w:lvlText w:val=""/>
+      <w:lvlJc w:val="left"/>
+      <w:pPr>
+        <w:ind w:left="2160" w:hanging="360"/>
+      </w:pPr>
+      <w:rPr>
+        <w:rFonts w:ascii="Wingdings" w:hAnsi="Wingdings" w:hint="default"/>
+      </w:rPr>
+    </w:lvl>
+    <w:lvl w:ilvl="3" w:tplc="2C0A0001" w:tentative="1">
+      <w:start w:val="1"/>
+      <w:numFmt w:val="bullet"/>
+      <w:lvlText w:val=""/>
+      <w:lvlJc w:val="left"/>
+      <w:pPr>
+        <w:ind w:left="2880" w:hanging="360"/>
+      </w:pPr>
+      <w:rPr>
+        <w:rFonts w:ascii="Symbol" w:hAnsi="Symbol" w:hint="default"/>
+      </w:rPr>
+    </w:lvl>
+    <w:lvl w:ilvl="4" w:tplc="2C0A0003" w:tentative="1">
+      <w:start w:val="1"/>
+      <w:numFmt w:val="bullet"/>
+      <w:lvlText w:val="o"/>
+      <w:lvlJc w:val="left"/>
+      <w:pPr>
+        <w:ind w:left="3600" w:hanging="360"/>
+      </w:pPr>
+      <w:rPr>
+        <w:rFonts w:ascii="Courier New" w:hAnsi="Courier New" w:cs="Courier New" w:hint="default"/>
+      </w:rPr>
+    </w:lvl>
+    <w:lvl w:ilvl="5" w:tplc="2C0A0005" w:tentative="1">
+      <w:start w:val="1"/>
+      <w:numFmt w:val="bullet"/>
+      <w:lvlText w:val=""/>
+      <w:lvlJc w:val="left"/>
+      <w:pPr>
+        <w:ind w:left="4320" w:hanging="360"/>
+      </w:pPr>
+      <w:rPr>
+        <w:rFonts w:ascii="Wingdings" w:hAnsi="Wingdings" w:hint="default"/>
+      </w:rPr>
+    </w:lvl>
+    <w:lvl w:ilvl="6" w:tplc="2C0A0001" w:tentative="1">
+      <w:start w:val="1"/>
+      <w:numFmt w:val="bullet"/>
+      <w:lvlText w:val=""/>
+      <w:lvlJc w:val="left"/>
+      <w:pPr>
+        <w:ind w:left="5040" w:hanging="360"/>
+      </w:pPr>
+      <w:rPr>
+        <w:rFonts w:ascii="Symbol" w:hAnsi="Symbol" w:hint="default"/>
+      </w:rPr>
+    </w:lvl>
+    <w:lvl w:ilvl="7" w:tplc="2C0A0003" w:tentative="1">
+      <w:start w:val="1"/>
+      <w:numFmt w:val="bullet"/>
+      <w:lvlText w:val="o"/>
+      <w:lvlJc w:val="left"/>
+      <w:pPr>
+        <w:ind w:left="5760" w:hanging="360"/>
+      </w:pPr>
+      <w:rPr>
+        <w:rFonts w:ascii="Courier New" w:hAnsi="Courier New" w:cs="Courier New" w:hint="default"/>
+      </w:rPr>
+    </w:lvl>
+    <w:lvl w:ilvl="8" w:tplc="2C0A0005" w:tentative="1">
+      <w:start w:val="1"/>
+      <w:numFmt w:val="bullet"/>
+      <w:lvlText w:val=""/>
+      <w:lvlJc w:val="left"/>
+      <w:pPr>
+        <w:ind w:left="6480" w:hanging="360"/>
+      </w:pPr>
+      <w:rPr>
+        <w:rFonts w:ascii="Wingdings" w:hAnsi="Wingdings" w:hint="default"/>
+      </w:rPr>
+    </w:lvl>
+  </w:abstractNum>
+  <w:num w:numId="1" w16cid:durableId="2052460864">
+    <w:abstractNumId w:val="4"/>
+  </w:num>
+  <w:num w:numId="2" w16cid:durableId="528645123">
+    <w:abstractNumId w:val="3"/>
+  </w:num>
+  <w:num w:numId="3" w16cid:durableId="1182862050">
+    <w:abstractNumId w:val="1"/>
+  </w:num>
+  <w:num w:numId="4" w16cid:durableId="477000152">
+    <w:abstractNumId w:val="0"/>
+  </w:num>
+  <w:num w:numId="5" w16cid:durableId="1727684929">
+    <w:abstractNumId w:val="2"/>
+  </w:num>
+</w:numbering>
 </file>
 
 <file path=word/styles.xml><?xml version="1.0" encoding="utf-8"?>
@@ -554,6 +2878,94 @@
       <w:szCs w:val="24"/>
     </w:rPr>
   </w:style>
+  <w:style w:type="paragraph" w:styleId="Ttulo">
+    <w:name w:val="Title"/>
+    <w:basedOn w:val="Normal"/>
+    <w:next w:val="Normal"/>
+    <w:link w:val="TtuloCar"/>
+    <w:uiPriority w:val="10"/>
+    <w:qFormat/>
+    <w:rsid w:val="00A40CB4"/>
+    <w:pPr>
+      <w:spacing w:after="0" w:line="216" w:lineRule="auto"/>
+      <w:contextualSpacing/>
+    </w:pPr>
+    <w:rPr>
+      <w:rFonts w:asciiTheme="majorHAnsi" w:eastAsiaTheme="majorEastAsia" w:hAnsiTheme="majorHAnsi" w:cstheme="majorBidi"/>
+      <w:color w:val="404040" w:themeColor="text1" w:themeTint="BF"/>
+      <w:spacing w:val="-10"/>
+      <w:kern w:val="28"/>
+      <w:sz w:val="56"/>
+      <w:szCs w:val="56"/>
+      <w:lang w:eastAsia="es-AR"/>
+      <w14:ligatures w14:val="none"/>
+    </w:rPr>
+  </w:style>
+  <w:style w:type="character" w:customStyle="1" w:styleId="TtuloCar">
+    <w:name w:val="Título Car"/>
+    <w:basedOn w:val="Fuentedeprrafopredeter"/>
+    <w:link w:val="Ttulo"/>
+    <w:uiPriority w:val="10"/>
+    <w:rsid w:val="00A40CB4"/>
+    <w:rPr>
+      <w:rFonts w:asciiTheme="majorHAnsi" w:eastAsiaTheme="majorEastAsia" w:hAnsiTheme="majorHAnsi" w:cstheme="majorBidi"/>
+      <w:color w:val="404040" w:themeColor="text1" w:themeTint="BF"/>
+      <w:spacing w:val="-10"/>
+      <w:kern w:val="28"/>
+      <w:sz w:val="56"/>
+      <w:szCs w:val="56"/>
+      <w:lang w:eastAsia="es-AR"/>
+      <w14:ligatures w14:val="none"/>
+    </w:rPr>
+  </w:style>
+  <w:style w:type="paragraph" w:styleId="Subttulo">
+    <w:name w:val="Subtitle"/>
+    <w:basedOn w:val="Normal"/>
+    <w:next w:val="Normal"/>
+    <w:link w:val="SubttuloCar"/>
+    <w:uiPriority w:val="11"/>
+    <w:qFormat/>
+    <w:rsid w:val="00A40CB4"/>
+    <w:pPr>
+      <w:numPr>
+        <w:ilvl w:val="1"/>
+      </w:numPr>
+    </w:pPr>
+    <w:rPr>
+      <w:rFonts w:eastAsiaTheme="minorEastAsia" w:cs="Times New Roman"/>
+      <w:color w:val="5A5A5A" w:themeColor="text1" w:themeTint="A5"/>
+      <w:spacing w:val="15"/>
+      <w:kern w:val="0"/>
+      <w:lang w:eastAsia="es-AR"/>
+      <w14:ligatures w14:val="none"/>
+    </w:rPr>
+  </w:style>
+  <w:style w:type="character" w:customStyle="1" w:styleId="SubttuloCar">
+    <w:name w:val="Subtítulo Car"/>
+    <w:basedOn w:val="Fuentedeprrafopredeter"/>
+    <w:link w:val="Subttulo"/>
+    <w:uiPriority w:val="11"/>
+    <w:rsid w:val="00A40CB4"/>
+    <w:rPr>
+      <w:rFonts w:eastAsiaTheme="minorEastAsia" w:cs="Times New Roman"/>
+      <w:color w:val="5A5A5A" w:themeColor="text1" w:themeTint="A5"/>
+      <w:spacing w:val="15"/>
+      <w:kern w:val="0"/>
+      <w:lang w:eastAsia="es-AR"/>
+      <w14:ligatures w14:val="none"/>
+    </w:rPr>
+  </w:style>
+  <w:style w:type="paragraph" w:styleId="Prrafodelista">
+    <w:name w:val="List Paragraph"/>
+    <w:basedOn w:val="Normal"/>
+    <w:uiPriority w:val="34"/>
+    <w:qFormat/>
+    <w:rsid w:val="00AE5E1A"/>
+    <w:pPr>
+      <w:ind w:left="720"/>
+      <w:contextualSpacing/>
+    </w:pPr>
+  </w:style>
 </w:styles>
 </file>
 
@@ -850,4 +3262,23 @@
     </a:ext>
   </a:extLst>
 </a:theme>
+</file>
+
+<file path=customXml/item1.xml><?xml version="1.0" encoding="utf-8"?>
+<CoverPageProperties xmlns="http://schemas.microsoft.com/office/2006/coverPageProps">
+  <PublishDate/>
+  <Abstract>Incluye la documentación correspondiente a la implementación del proyecto.</Abstract>
+  <CompanyAddress/>
+  <CompanyPhone/>
+  <CompanyFax/>
+  <CompanyEmail/>
+</CoverPageProperties>
+</file>
+
+<file path=customXml/itemProps1.xml><?xml version="1.0" encoding="utf-8"?>
+<ds:datastoreItem xmlns:ds="http://schemas.openxmlformats.org/officeDocument/2006/customXml" ds:itemID="{55AF091B-3C7A-41E3-B477-F2FDAA23CFDA}">
+  <ds:schemaRefs>
+    <ds:schemaRef ds:uri="http://schemas.microsoft.com/office/2006/coverPageProps"/>
+  </ds:schemaRefs>
+</ds:datastoreItem>
 </file>
</xml_diff>

<commit_message>
informe actualizado, cambie el color amarillo
</commit_message>
<xml_diff>
--- a/Documentacion.docx
+++ b/Documentacion.docx
@@ -483,7 +483,14 @@
               <w:sz w:val="24"/>
               <w:szCs w:val="24"/>
             </w:rPr>
-            <w:t xml:space="preserve">El proyecto está implementado principalmente en HTML, JavaScript, Prolog y CSS; donde el foco fue puesto principalmente en la implementación en Prolog de la funcionalidad básica del juego. </w:t>
+            <w:t>El proyecto está implementado principalmente en HTML, JavaScript, Prolog y CSS; donde el foco fue puesto principalmente en la implementación en Prolog de la funcionalidad básica del juego</w:t>
+          </w:r>
+          <w:r>
+            <w:rPr>
+              <w:sz w:val="24"/>
+              <w:szCs w:val="24"/>
+            </w:rPr>
+            <w:t xml:space="preserve">, combinándolo con componentes en React. </w:t>
           </w:r>
         </w:p>
         <w:p>
@@ -810,9 +817,8 @@
         </w:p>
         <w:p>
           <w:pPr>
-            <w:rPr>
-              <w:b/>
-              <w:bCs/>
+            <w:jc w:val="both"/>
+            <w:rPr>
               <w:sz w:val="24"/>
               <w:szCs w:val="24"/>
             </w:rPr>
@@ -967,8 +973,103 @@
         </w:p>
         <w:p>
           <w:pPr>
-            <w:jc w:val="both"/>
-            <w:rPr>
+            <w:rPr>
+              <w:sz w:val="24"/>
+              <w:szCs w:val="24"/>
+            </w:rPr>
+          </w:pPr>
+          <w:r>
+            <w:rPr>
+              <w:b/>
+              <w:bCs/>
+              <w:noProof/>
+              <w:sz w:val="24"/>
+              <w:szCs w:val="24"/>
+            </w:rPr>
+            <w:drawing>
+              <wp:anchor distT="0" distB="0" distL="114300" distR="114300" simplePos="0" relativeHeight="251661312" behindDoc="0" locked="0" layoutInCell="1" allowOverlap="1" wp14:anchorId="452EA434" wp14:editId="02CA8A7C">
+                <wp:simplePos x="0" y="0"/>
+                <wp:positionH relativeFrom="margin">
+                  <wp:posOffset>1042670</wp:posOffset>
+                </wp:positionH>
+                <wp:positionV relativeFrom="paragraph">
+                  <wp:posOffset>560705</wp:posOffset>
+                </wp:positionV>
+                <wp:extent cx="4314825" cy="2433320"/>
+                <wp:effectExtent l="0" t="0" r="9525" b="5080"/>
+                <wp:wrapSquare wrapText="bothSides"/>
+                <wp:docPr id="1844238162" name="Imagen 1"/>
+                <wp:cNvGraphicFramePr>
+                  <a:graphicFrameLocks xmlns:a="http://schemas.openxmlformats.org/drawingml/2006/main" noChangeAspect="1"/>
+                </wp:cNvGraphicFramePr>
+                <a:graphic xmlns:a="http://schemas.openxmlformats.org/drawingml/2006/main">
+                  <a:graphicData uri="http://schemas.openxmlformats.org/drawingml/2006/picture">
+                    <pic:pic xmlns:pic="http://schemas.openxmlformats.org/drawingml/2006/picture">
+                      <pic:nvPicPr>
+                        <pic:cNvPr id="1844238162" name="Imagen 1844238162"/>
+                        <pic:cNvPicPr/>
+                      </pic:nvPicPr>
+                      <pic:blipFill>
+                        <a:blip r:embed="rId7" cstate="print">
+                          <a:extLst>
+                            <a:ext uri="{28A0092B-C50C-407E-A947-70E740481C1C}">
+                              <a14:useLocalDpi xmlns:a14="http://schemas.microsoft.com/office/drawing/2010/main" val="0"/>
+                            </a:ext>
+                          </a:extLst>
+                        </a:blip>
+                        <a:stretch>
+                          <a:fillRect/>
+                        </a:stretch>
+                      </pic:blipFill>
+                      <pic:spPr>
+                        <a:xfrm>
+                          <a:off x="0" y="0"/>
+                          <a:ext cx="4314825" cy="2433320"/>
+                        </a:xfrm>
+                        <a:prstGeom prst="rect">
+                          <a:avLst/>
+                        </a:prstGeom>
+                      </pic:spPr>
+                    </pic:pic>
+                  </a:graphicData>
+                </a:graphic>
+                <wp14:sizeRelH relativeFrom="page">
+                  <wp14:pctWidth>0</wp14:pctWidth>
+                </wp14:sizeRelH>
+                <wp14:sizeRelV relativeFrom="page">
+                  <wp14:pctHeight>0</wp14:pctHeight>
+                </wp14:sizeRelV>
+              </wp:anchor>
+            </w:drawing>
+          </w:r>
+          <w:r>
+            <w:rPr>
+              <w:sz w:val="24"/>
+              <w:szCs w:val="24"/>
+            </w:rPr>
+            <w:t>Para activar el booster “colapsar iguales”, presionar el botón “colapsar” ubicado en la parte superior derecha de la pantalla. Una vez activado, el botón estará deshabilitado hasta que se termine</w:t>
+          </w:r>
+          <w:r>
+            <w:rPr>
+              <w:sz w:val="24"/>
+              <w:szCs w:val="24"/>
+            </w:rPr>
+            <w:t xml:space="preserve"> </w:t>
+          </w:r>
+          <w:r>
+            <w:rPr>
+              <w:sz w:val="24"/>
+              <w:szCs w:val="24"/>
+            </w:rPr>
+            <w:t xml:space="preserve">de realizar el efecto. </w:t>
+          </w:r>
+        </w:p>
+        <w:p>
+          <w:pPr>
+            <w:jc w:val="both"/>
+            <w:rPr>
+              <w:b/>
+              <w:bCs/>
               <w:sz w:val="24"/>
               <w:szCs w:val="24"/>
             </w:rPr>
@@ -1133,7 +1234,21 @@
               <w:sz w:val="24"/>
               <w:szCs w:val="24"/>
             </w:rPr>
-            <w:t>Path, Rgrids)</w:t>
+            <w:t xml:space="preserve">Path, </w:t>
+          </w:r>
+          <w:r>
+            <w:rPr>
+              <w:sz w:val="24"/>
+              <w:szCs w:val="24"/>
+            </w:rPr>
+            <w:t>-</w:t>
+          </w:r>
+          <w:r>
+            <w:rPr>
+              <w:sz w:val="24"/>
+              <w:szCs w:val="24"/>
+            </w:rPr>
+            <w:t>Rgrids)</w:t>
           </w:r>
           <w:r>
             <w:rPr>
@@ -1302,12 +1417,132 @@
               <w:szCs w:val="24"/>
             </w:rPr>
           </w:pPr>
-          <w:r>
-            <w:rPr>
-              <w:sz w:val="24"/>
-              <w:szCs w:val="24"/>
-            </w:rPr>
-            <w:t xml:space="preserve">gravityFalls(Grid, ColumnsList, AuxGrids, ReturnGrids, Min, Max). </w:t>
+          <w:proofErr w:type="spellStart"/>
+          <w:r>
+            <w:rPr>
+              <w:sz w:val="24"/>
+              <w:szCs w:val="24"/>
+            </w:rPr>
+            <w:t>gravityFalls</w:t>
+          </w:r>
+          <w:proofErr w:type="spellEnd"/>
+          <w:r>
+            <w:rPr>
+              <w:sz w:val="24"/>
+              <w:szCs w:val="24"/>
+            </w:rPr>
+            <w:t>(</w:t>
+          </w:r>
+          <w:r>
+            <w:rPr>
+              <w:sz w:val="24"/>
+              <w:szCs w:val="24"/>
+            </w:rPr>
+            <w:t>+</w:t>
+          </w:r>
+          <w:r>
+            <w:rPr>
+              <w:sz w:val="24"/>
+              <w:szCs w:val="24"/>
+            </w:rPr>
+            <w:t xml:space="preserve">Grid, </w:t>
+          </w:r>
+          <w:r>
+            <w:rPr>
+              <w:sz w:val="24"/>
+              <w:szCs w:val="24"/>
+            </w:rPr>
+            <w:t>+</w:t>
+          </w:r>
+          <w:proofErr w:type="spellStart"/>
+          <w:r>
+            <w:rPr>
+              <w:sz w:val="24"/>
+              <w:szCs w:val="24"/>
+            </w:rPr>
+            <w:t>ColumnsList</w:t>
+          </w:r>
+          <w:proofErr w:type="spellEnd"/>
+          <w:r>
+            <w:rPr>
+              <w:sz w:val="24"/>
+              <w:szCs w:val="24"/>
+            </w:rPr>
+            <w:t xml:space="preserve">, </w:t>
+          </w:r>
+          <w:r>
+            <w:rPr>
+              <w:sz w:val="24"/>
+              <w:szCs w:val="24"/>
+            </w:rPr>
+            <w:t>+</w:t>
+          </w:r>
+          <w:proofErr w:type="spellStart"/>
+          <w:r>
+            <w:rPr>
+              <w:sz w:val="24"/>
+              <w:szCs w:val="24"/>
+            </w:rPr>
+            <w:t>AuxGrids</w:t>
+          </w:r>
+          <w:proofErr w:type="spellEnd"/>
+          <w:r>
+            <w:rPr>
+              <w:sz w:val="24"/>
+              <w:szCs w:val="24"/>
+            </w:rPr>
+            <w:t xml:space="preserve">, </w:t>
+          </w:r>
+          <w:r>
+            <w:rPr>
+              <w:sz w:val="24"/>
+              <w:szCs w:val="24"/>
+            </w:rPr>
+            <w:t>-</w:t>
+          </w:r>
+          <w:proofErr w:type="spellStart"/>
+          <w:r>
+            <w:rPr>
+              <w:sz w:val="24"/>
+              <w:szCs w:val="24"/>
+            </w:rPr>
+            <w:t>ReturnGrids</w:t>
+          </w:r>
+          <w:proofErr w:type="spellEnd"/>
+          <w:r>
+            <w:rPr>
+              <w:sz w:val="24"/>
+              <w:szCs w:val="24"/>
+            </w:rPr>
+            <w:t xml:space="preserve">, </w:t>
+          </w:r>
+          <w:r>
+            <w:rPr>
+              <w:sz w:val="24"/>
+              <w:szCs w:val="24"/>
+            </w:rPr>
+            <w:t>+</w:t>
+          </w:r>
+          <w:r>
+            <w:rPr>
+              <w:sz w:val="24"/>
+              <w:szCs w:val="24"/>
+            </w:rPr>
+            <w:t xml:space="preserve">Min, </w:t>
+          </w:r>
+          <w:r>
+            <w:rPr>
+              <w:sz w:val="24"/>
+              <w:szCs w:val="24"/>
+            </w:rPr>
+            <w:t>+</w:t>
+          </w:r>
+          <w:r>
+            <w:rPr>
+              <w:sz w:val="24"/>
+              <w:szCs w:val="24"/>
+            </w:rPr>
+            <w:t xml:space="preserve">Max). </w:t>
           </w:r>
         </w:p>
         <w:p>
@@ -1487,34 +1722,44 @@
               <w:szCs w:val="28"/>
             </w:rPr>
           </w:pPr>
-          <w:r>
+        </w:p>
+        <w:p>
+          <w:pPr>
+            <w:jc w:val="both"/>
             <w:rPr>
               <w:b/>
               <w:bCs/>
               <w:sz w:val="28"/>
               <w:szCs w:val="28"/>
             </w:rPr>
-            <w:lastRenderedPageBreak/>
-            <w:t xml:space="preserve">Colapsar iguales: </w:t>
-          </w:r>
-        </w:p>
-        <w:p>
-          <w:pPr>
-            <w:jc w:val="both"/>
+          </w:pPr>
+          <w:r>
             <w:rPr>
               <w:b/>
               <w:bCs/>
-              <w:sz w:val="24"/>
-              <w:szCs w:val="24"/>
-            </w:rPr>
-          </w:pPr>
-          <w:r>
+              <w:sz w:val="28"/>
+              <w:szCs w:val="28"/>
+            </w:rPr>
+            <w:t xml:space="preserve">Colapsar iguales: </w:t>
+          </w:r>
+        </w:p>
+        <w:p>
+          <w:pPr>
+            <w:jc w:val="both"/>
             <w:rPr>
               <w:b/>
               <w:bCs/>
               <w:sz w:val="24"/>
               <w:szCs w:val="24"/>
             </w:rPr>
+          </w:pPr>
+          <w:r>
+            <w:rPr>
+              <w:b/>
+              <w:bCs/>
+              <w:sz w:val="24"/>
+              <w:szCs w:val="24"/>
+            </w:rPr>
             <w:t xml:space="preserve">Predicado collapse/3: </w:t>
           </w:r>
         </w:p>
@@ -1570,21 +1815,7 @@
               <w:sz w:val="24"/>
               <w:szCs w:val="24"/>
             </w:rPr>
-            <w:t xml:space="preserve">generar el bloque en la posición más abajo y a la derecha del grupo de </w:t>
-          </w:r>
-          <w:r>
-            <w:rPr>
-              <w:sz w:val="24"/>
-              <w:szCs w:val="24"/>
-            </w:rPr>
-            <w:t>a acuerdo a la funcionalidad ya mencionada en la sección de requerimientos</w:t>
-          </w:r>
-          <w:r>
-            <w:rPr>
-              <w:sz w:val="24"/>
-              <w:szCs w:val="24"/>
-            </w:rPr>
-            <w:t xml:space="preserve">, </w:t>
+            <w:t xml:space="preserve">generar el bloque en la posición más abajo y a la derecha del grupo de a acuerdo a la funcionalidad ya mencionada en la sección de requerimientos, </w:t>
           </w:r>
           <w:r>
             <w:rPr>
@@ -1741,9 +1972,556 @@
             <w:t xml:space="preserve">Luego, se utiliza la misma estrategia que en la movida básica para realizar el efecto de gravedad y generar los bloques nuevos. </w:t>
           </w:r>
         </w:p>
-        <w:p/>
       </w:sdtContent>
     </w:sdt>
+    <w:p>
+      <w:pPr>
+        <w:rPr>
+          <w:b/>
+          <w:bCs/>
+          <w:sz w:val="28"/>
+          <w:szCs w:val="28"/>
+        </w:rPr>
+      </w:pPr>
+      <w:r>
+        <w:rPr>
+          <w:b/>
+          <w:bCs/>
+          <w:sz w:val="28"/>
+          <w:szCs w:val="28"/>
+        </w:rPr>
+        <w:t xml:space="preserve">Remover valores bajos: </w:t>
+      </w:r>
+    </w:p>
+    <w:p>
+      <w:pPr>
+        <w:rPr>
+          <w:sz w:val="24"/>
+          <w:szCs w:val="24"/>
+        </w:rPr>
+      </w:pPr>
+      <w:r>
+        <w:rPr>
+          <w:sz w:val="24"/>
+          <w:szCs w:val="24"/>
+        </w:rPr>
+        <w:t xml:space="preserve">Además de los requerimientos mínimos del proyecto, agregamos una funcionalidad pasiva que se encarga de ir removiendo del tablero, luego de cada jugada o juego de accionar el “colapsar iguales”, aquellos bloques cuyo valor es 2 elevado a la mínima potencia de la grilla. Estos se remueven si la diferencia entre la potencia mínima y la potencia máxima de la grilla es mayor a 11. </w:t>
+      </w:r>
+    </w:p>
+    <w:p>
+      <w:pPr>
+        <w:rPr>
+          <w:sz w:val="24"/>
+          <w:szCs w:val="24"/>
+        </w:rPr>
+      </w:pPr>
+      <w:r>
+        <w:rPr>
+          <w:sz w:val="24"/>
+          <w:szCs w:val="24"/>
+        </w:rPr>
+        <w:t xml:space="preserve">La finalidad de esta función es evitar que queden sueltos en la grilla bloques de valores muy distantes, para así mejorar la jugabilidad. </w:t>
+      </w:r>
+    </w:p>
+    <w:p>
+      <w:pPr>
+        <w:jc w:val="both"/>
+        <w:rPr>
+          <w:sz w:val="24"/>
+          <w:szCs w:val="24"/>
+        </w:rPr>
+      </w:pPr>
+      <w:r>
+        <w:rPr>
+          <w:sz w:val="24"/>
+          <w:szCs w:val="24"/>
+        </w:rPr>
+        <w:t xml:space="preserve">Para ello, implementamos el predicado </w:t>
+      </w:r>
+      <w:proofErr w:type="spellStart"/>
+      <w:r>
+        <w:rPr>
+          <w:b/>
+          <w:bCs/>
+          <w:sz w:val="24"/>
+          <w:szCs w:val="24"/>
+        </w:rPr>
+        <w:t>removeLowValues</w:t>
+      </w:r>
+      <w:proofErr w:type="spellEnd"/>
+      <w:r>
+        <w:rPr>
+          <w:b/>
+          <w:bCs/>
+          <w:sz w:val="24"/>
+          <w:szCs w:val="24"/>
+        </w:rPr>
+        <w:t xml:space="preserve">/5, </w:t>
+      </w:r>
+      <w:r>
+        <w:rPr>
+          <w:sz w:val="24"/>
+          <w:szCs w:val="24"/>
+        </w:rPr>
+        <w:t xml:space="preserve">el cual recibe la grilla, las potencias mínima y máxima, y la cantidad de columnas; para devolver la grilla actualizada en caso de tener que remover algún valor. </w:t>
+      </w:r>
+    </w:p>
+    <w:p>
+      <w:pPr>
+        <w:jc w:val="both"/>
+        <w:rPr>
+          <w:sz w:val="24"/>
+          <w:szCs w:val="24"/>
+        </w:rPr>
+      </w:pPr>
+      <w:r>
+        <w:rPr>
+          <w:sz w:val="24"/>
+          <w:szCs w:val="24"/>
+        </w:rPr>
+        <w:t xml:space="preserve">Primero se calcula la diferencia entre las potencias y se controla que la diferencia sea mayor a 11. Si no, se mantiene la grilla ingresada originalmente. </w:t>
+      </w:r>
+    </w:p>
+    <w:p>
+      <w:pPr>
+        <w:jc w:val="both"/>
+        <w:rPr>
+          <w:sz w:val="24"/>
+          <w:szCs w:val="24"/>
+        </w:rPr>
+      </w:pPr>
+      <w:r>
+        <w:rPr>
+          <w:sz w:val="24"/>
+          <w:szCs w:val="24"/>
+        </w:rPr>
+        <w:t>Luego, se buscan en la grilla todos los bloques con valor 2**</w:t>
+      </w:r>
+      <w:proofErr w:type="spellStart"/>
+      <w:r>
+        <w:rPr>
+          <w:sz w:val="24"/>
+          <w:szCs w:val="24"/>
+        </w:rPr>
+        <w:t>MinPower</w:t>
+      </w:r>
+      <w:proofErr w:type="spellEnd"/>
+      <w:r>
+        <w:rPr>
+          <w:sz w:val="24"/>
+          <w:szCs w:val="24"/>
+        </w:rPr>
+        <w:t xml:space="preserve"> y se llama al predicado </w:t>
+      </w:r>
+      <w:proofErr w:type="spellStart"/>
+      <w:r>
+        <w:rPr>
+          <w:b/>
+          <w:bCs/>
+          <w:sz w:val="24"/>
+          <w:szCs w:val="24"/>
+        </w:rPr>
+        <w:t>deletePathInGrid</w:t>
+      </w:r>
+      <w:proofErr w:type="spellEnd"/>
+      <w:r>
+        <w:rPr>
+          <w:b/>
+          <w:bCs/>
+          <w:sz w:val="24"/>
+          <w:szCs w:val="24"/>
+        </w:rPr>
+        <w:t>/4</w:t>
+      </w:r>
+      <w:r>
+        <w:rPr>
+          <w:b/>
+          <w:bCs/>
+          <w:sz w:val="24"/>
+          <w:szCs w:val="24"/>
+        </w:rPr>
+        <w:t xml:space="preserve"> </w:t>
+      </w:r>
+      <w:r>
+        <w:rPr>
+          <w:sz w:val="24"/>
+          <w:szCs w:val="24"/>
+        </w:rPr>
+        <w:t xml:space="preserve">para </w:t>
+      </w:r>
+      <w:proofErr w:type="spellStart"/>
+      <w:r>
+        <w:rPr>
+          <w:sz w:val="24"/>
+          <w:szCs w:val="24"/>
+        </w:rPr>
+        <w:t>setear</w:t>
+      </w:r>
+      <w:proofErr w:type="spellEnd"/>
+      <w:r>
+        <w:rPr>
+          <w:sz w:val="24"/>
+          <w:szCs w:val="24"/>
+        </w:rPr>
+        <w:t xml:space="preserve"> todos esos valores en 0</w:t>
+      </w:r>
+      <w:r>
+        <w:rPr>
+          <w:sz w:val="24"/>
+          <w:szCs w:val="24"/>
+        </w:rPr>
+        <w:t>. P</w:t>
+      </w:r>
+      <w:r>
+        <w:rPr>
+          <w:sz w:val="24"/>
+          <w:szCs w:val="24"/>
+        </w:rPr>
+        <w:t xml:space="preserve">osteriormente </w:t>
+      </w:r>
+      <w:r>
+        <w:rPr>
+          <w:sz w:val="24"/>
+          <w:szCs w:val="24"/>
+        </w:rPr>
+        <w:t>se</w:t>
+      </w:r>
+      <w:r>
+        <w:rPr>
+          <w:sz w:val="24"/>
+          <w:szCs w:val="24"/>
+        </w:rPr>
+        <w:t xml:space="preserve"> </w:t>
+      </w:r>
+      <w:r>
+        <w:rPr>
+          <w:sz w:val="24"/>
+          <w:szCs w:val="24"/>
+        </w:rPr>
+        <w:t>hace uso del predicado</w:t>
+      </w:r>
+      <w:r>
+        <w:rPr>
+          <w:sz w:val="24"/>
+          <w:szCs w:val="24"/>
+        </w:rPr>
+        <w:t xml:space="preserve"> </w:t>
+      </w:r>
+      <w:proofErr w:type="spellStart"/>
+      <w:r>
+        <w:rPr>
+          <w:b/>
+          <w:bCs/>
+          <w:sz w:val="24"/>
+          <w:szCs w:val="24"/>
+        </w:rPr>
+        <w:t>gravityFalls</w:t>
+      </w:r>
+      <w:proofErr w:type="spellEnd"/>
+      <w:r>
+        <w:rPr>
+          <w:b/>
+          <w:bCs/>
+          <w:sz w:val="24"/>
+          <w:szCs w:val="24"/>
+        </w:rPr>
+        <w:t xml:space="preserve">/6 </w:t>
+      </w:r>
+      <w:r>
+        <w:rPr>
+          <w:sz w:val="24"/>
+          <w:szCs w:val="24"/>
+        </w:rPr>
+        <w:t xml:space="preserve">que aplica </w:t>
+      </w:r>
+      <w:r>
+        <w:rPr>
+          <w:sz w:val="24"/>
+          <w:szCs w:val="24"/>
+        </w:rPr>
+        <w:t>la gravedad correspondiente</w:t>
+      </w:r>
+      <w:r>
+        <w:rPr>
+          <w:sz w:val="24"/>
+          <w:szCs w:val="24"/>
+        </w:rPr>
+        <w:t xml:space="preserve">. Finalmente, se actualiza la mínima potencia a la potencia siguiente. </w:t>
+      </w:r>
+    </w:p>
+    <w:p>
+      <w:pPr>
+        <w:jc w:val="both"/>
+        <w:rPr>
+          <w:sz w:val="24"/>
+          <w:szCs w:val="24"/>
+        </w:rPr>
+      </w:pPr>
+      <w:r>
+        <w:rPr>
+          <w:sz w:val="24"/>
+          <w:szCs w:val="24"/>
+        </w:rPr>
+        <w:lastRenderedPageBreak/>
+        <w:t xml:space="preserve">Consultar los comentarios del código Prolog para más detalles acerca de los predicados auxiliares utilizados. </w:t>
+      </w:r>
+    </w:p>
+    <w:p>
+      <w:pPr>
+        <w:jc w:val="both"/>
+        <w:rPr>
+          <w:sz w:val="24"/>
+          <w:szCs w:val="24"/>
+        </w:rPr>
+      </w:pPr>
+    </w:p>
+    <w:p>
+      <w:pPr>
+        <w:jc w:val="both"/>
+        <w:rPr>
+          <w:b/>
+          <w:bCs/>
+          <w:sz w:val="24"/>
+          <w:szCs w:val="24"/>
+        </w:rPr>
+      </w:pPr>
+      <w:r>
+        <w:rPr>
+          <w:b/>
+          <w:bCs/>
+          <w:sz w:val="24"/>
+          <w:szCs w:val="24"/>
+        </w:rPr>
+        <w:t xml:space="preserve">IMPLEMENTACIÓN EN REACT: </w:t>
+      </w:r>
+    </w:p>
+    <w:p>
+      <w:pPr>
+        <w:jc w:val="both"/>
+        <w:rPr>
+          <w:sz w:val="24"/>
+          <w:szCs w:val="24"/>
+        </w:rPr>
+      </w:pPr>
+      <w:r>
+        <w:rPr>
+          <w:sz w:val="24"/>
+          <w:szCs w:val="24"/>
+        </w:rPr>
+        <w:t xml:space="preserve">El código React se comunica con el servidor en Prolog a través de Queries. </w:t>
+      </w:r>
+    </w:p>
+    <w:p>
+      <w:pPr>
+        <w:jc w:val="both"/>
+        <w:rPr>
+          <w:sz w:val="24"/>
+          <w:szCs w:val="24"/>
+        </w:rPr>
+      </w:pPr>
+      <w:r>
+        <w:rPr>
+          <w:sz w:val="24"/>
+          <w:szCs w:val="24"/>
+        </w:rPr>
+        <w:t xml:space="preserve">El archivo Game.js contiene </w:t>
+      </w:r>
+      <w:proofErr w:type="spellStart"/>
+      <w:r>
+        <w:rPr>
+          <w:sz w:val="24"/>
+          <w:szCs w:val="24"/>
+        </w:rPr>
+        <w:t>queries</w:t>
+      </w:r>
+      <w:proofErr w:type="spellEnd"/>
+      <w:r>
+        <w:rPr>
+          <w:sz w:val="24"/>
+          <w:szCs w:val="24"/>
+        </w:rPr>
+        <w:t xml:space="preserve"> para inicializar el servidor, para mostrar el trazado de un camino, para actualizar el score una vez que el usuario confirma un camino; etc. </w:t>
+      </w:r>
+    </w:p>
+    <w:p>
+      <w:pPr>
+        <w:jc w:val="both"/>
+        <w:rPr>
+          <w:sz w:val="24"/>
+          <w:szCs w:val="24"/>
+        </w:rPr>
+      </w:pPr>
+      <w:r>
+        <w:rPr>
+          <w:sz w:val="24"/>
+          <w:szCs w:val="24"/>
+        </w:rPr>
+        <w:t xml:space="preserve">En base al código suministrado por la cátedra, nos encargamos de agregar </w:t>
+      </w:r>
+      <w:r>
+        <w:rPr>
+          <w:sz w:val="24"/>
+          <w:szCs w:val="24"/>
+        </w:rPr>
+        <w:t xml:space="preserve">funciones (componentes de React) </w:t>
+      </w:r>
+      <w:r>
+        <w:rPr>
+          <w:sz w:val="24"/>
+          <w:szCs w:val="24"/>
+        </w:rPr>
+        <w:t>para poder realizar ciertas funcionalidades</w:t>
+      </w:r>
+      <w:r>
+        <w:rPr>
+          <w:sz w:val="24"/>
+          <w:szCs w:val="24"/>
+        </w:rPr>
+        <w:t xml:space="preserve"> adicionales. </w:t>
+      </w:r>
+    </w:p>
+    <w:p>
+      <w:pPr>
+        <w:jc w:val="both"/>
+        <w:rPr>
+          <w:sz w:val="24"/>
+          <w:szCs w:val="24"/>
+        </w:rPr>
+      </w:pPr>
+      <w:r>
+        <w:rPr>
+          <w:sz w:val="24"/>
+          <w:szCs w:val="24"/>
+        </w:rPr>
+        <w:t xml:space="preserve">La función </w:t>
+      </w:r>
+      <w:r>
+        <w:rPr>
+          <w:sz w:val="24"/>
+          <w:szCs w:val="24"/>
+        </w:rPr>
+        <w:t xml:space="preserve">collapse() que envía la query al presionar el botón “colapsar”. Esta función pone en espera al botón para que no pueda ser utilizado hasta que finalice toda la animación y anima el efecto correspondiente a la funcionalidad de Colapsar Iguales. </w:t>
+      </w:r>
+    </w:p>
+    <w:p>
+      <w:pPr>
+        <w:jc w:val="both"/>
+        <w:rPr>
+          <w:sz w:val="24"/>
+          <w:szCs w:val="24"/>
+        </w:rPr>
+      </w:pPr>
+      <w:r>
+        <w:rPr>
+          <w:sz w:val="24"/>
+          <w:szCs w:val="24"/>
+        </w:rPr>
+        <w:t xml:space="preserve">La </w:t>
+      </w:r>
+      <w:proofErr w:type="spellStart"/>
+      <w:r>
+        <w:rPr>
+          <w:sz w:val="24"/>
+          <w:szCs w:val="24"/>
+        </w:rPr>
+        <w:t>const</w:t>
+      </w:r>
+      <w:proofErr w:type="spellEnd"/>
+      <w:r>
+        <w:rPr>
+          <w:sz w:val="24"/>
+          <w:szCs w:val="24"/>
+        </w:rPr>
+        <w:t xml:space="preserve"> </w:t>
+      </w:r>
+      <w:proofErr w:type="spellStart"/>
+      <w:r>
+        <w:rPr>
+          <w:sz w:val="24"/>
+          <w:szCs w:val="24"/>
+        </w:rPr>
+        <w:t>scoreOrSquare</w:t>
+      </w:r>
+      <w:proofErr w:type="spellEnd"/>
+      <w:r>
+        <w:rPr>
+          <w:sz w:val="24"/>
+          <w:szCs w:val="24"/>
+        </w:rPr>
+        <w:t xml:space="preserve"> es la utilizada para determinar si en la parte superior de la pantalla se debe mostrar el puntaje o el square con el valor actual del camino. Si no se está trazando un camino, se muestra el puntaje actual y, en caso contrario, se muestra un square con el valor del camino trazado hasta el momento. </w:t>
+      </w:r>
+    </w:p>
+    <w:p>
+      <w:pPr>
+        <w:jc w:val="both"/>
+        <w:rPr>
+          <w:sz w:val="24"/>
+          <w:szCs w:val="24"/>
+        </w:rPr>
+      </w:pPr>
+      <w:r>
+        <w:rPr>
+          <w:sz w:val="24"/>
+          <w:szCs w:val="24"/>
+        </w:rPr>
+        <w:t xml:space="preserve">En el archivo util.js agregamos una función </w:t>
+      </w:r>
+      <w:proofErr w:type="spellStart"/>
+      <w:r>
+        <w:rPr>
+          <w:sz w:val="24"/>
+          <w:szCs w:val="24"/>
+        </w:rPr>
+        <w:t>numberToColor</w:t>
+      </w:r>
+      <w:proofErr w:type="spellEnd"/>
+      <w:r>
+        <w:rPr>
+          <w:sz w:val="24"/>
+          <w:szCs w:val="24"/>
+        </w:rPr>
+        <w:t>(</w:t>
+      </w:r>
+      <w:proofErr w:type="spellStart"/>
+      <w:r>
+        <w:rPr>
+          <w:sz w:val="24"/>
+          <w:szCs w:val="24"/>
+        </w:rPr>
+        <w:t>num</w:t>
+      </w:r>
+      <w:proofErr w:type="spellEnd"/>
+      <w:r>
+        <w:rPr>
+          <w:sz w:val="24"/>
+          <w:szCs w:val="24"/>
+        </w:rPr>
+        <w:t xml:space="preserve">) que recibe el valor de un square y, en base a dicho valor, le asigna un color de una lista de colores preestablecida. </w:t>
+      </w:r>
+      <w:r>
+        <w:rPr>
+          <w:sz w:val="24"/>
+          <w:szCs w:val="24"/>
+        </w:rPr>
+        <w:t xml:space="preserve">Ésta contiene 12 colores, ya que la funcionalidad de remover valores bajos no permite que hayan más de 11 </w:t>
+      </w:r>
+      <w:proofErr w:type="spellStart"/>
+      <w:r>
+        <w:rPr>
+          <w:sz w:val="24"/>
+          <w:szCs w:val="24"/>
+        </w:rPr>
+        <w:t>squares</w:t>
+      </w:r>
+      <w:proofErr w:type="spellEnd"/>
+      <w:r>
+        <w:rPr>
+          <w:sz w:val="24"/>
+          <w:szCs w:val="24"/>
+        </w:rPr>
+        <w:t xml:space="preserve"> diferentes en la grilla, por lo que se asegura que no van a haber colores repetidos en la grilla, mejorando la visualización de la misma y la jugabilidad. </w:t>
+      </w:r>
+    </w:p>
     <w:sectPr>
       <w:pgSz w:w="11906" w:h="16838"/>
       <w:pgMar w:top="1417" w:right="1701" w:bottom="1417" w:left="1701" w:header="708" w:footer="708" w:gutter="0"/>

</xml_diff>

<commit_message>
informe con animaciones en drive
</commit_message>
<xml_diff>
--- a/Documentacion.docx
+++ b/Documentacion.docx
@@ -20,7 +20,7 @@
             <mc:AlternateContent>
               <mc:Choice Requires="wps">
                 <w:drawing>
-                  <wp:anchor distT="0" distB="0" distL="114300" distR="114300" simplePos="0" relativeHeight="251659264" behindDoc="0" locked="0" layoutInCell="1" allowOverlap="1" wp14:anchorId="144178D7" wp14:editId="2EC57FC3">
+                  <wp:anchor distT="0" distB="0" distL="114300" distR="114300" simplePos="0" relativeHeight="251658240" behindDoc="0" locked="0" layoutInCell="1" allowOverlap="1" wp14:anchorId="144178D7" wp14:editId="2EC57FC3">
                     <wp:simplePos x="0" y="0"/>
                     <mc:AlternateContent>
                       <mc:Choice Requires="wp14">
@@ -49,7 +49,7 @@
                     <wp:extent cx="5363210" cy="9653270"/>
                     <wp:effectExtent l="0" t="0" r="8890" b="2540"/>
                     <wp:wrapNone/>
-                    <wp:docPr id="471" name="Rectángulo 16"/>
+                    <wp:docPr id="471" name="Rectángulo 471"/>
                     <wp:cNvGraphicFramePr>
                       <a:graphicFrameLocks xmlns:a="http://schemas.openxmlformats.org/drawingml/2006/main"/>
                     </wp:cNvGraphicFramePr>
@@ -174,7 +174,7 @@
               </mc:Choice>
               <mc:Fallback>
                 <w:pict>
-                  <v:rect w14:anchorId="144178D7" id="Rectángulo 16" o:spid="_x0000_s1026" style="position:absolute;margin-left:0;margin-top:0;width:422.3pt;height:760.1pt;z-index:251659264;visibility:visible;mso-wrap-style:square;mso-width-percent:690;mso-height-percent:960;mso-left-percent:20;mso-top-percent:20;mso-wrap-distance-left:9pt;mso-wrap-distance-top:0;mso-wrap-distance-right:9pt;mso-wrap-distance-bottom:0;mso-position-horizontal-relative:page;mso-position-vertical-relative:page;mso-width-percent:690;mso-height-percent:960;mso-left-percent:20;mso-top-percent:20;mso-width-relative:page;mso-height-relative:page;v-text-anchor:middle" o:gfxdata="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" fillcolor="#4472c4 [3204]" stroked="f">
+                  <v:rect w14:anchorId="144178D7" id="Rectángulo 471" o:spid="_x0000_s1026" style="position:absolute;margin-left:0;margin-top:0;width:422.3pt;height:760.1pt;z-index:251658240;visibility:visible;mso-wrap-style:square;mso-width-percent:690;mso-height-percent:960;mso-left-percent:20;mso-top-percent:20;mso-wrap-distance-left:9pt;mso-wrap-distance-top:0;mso-wrap-distance-right:9pt;mso-wrap-distance-bottom:0;mso-position-horizontal-relative:page;mso-position-vertical-relative:page;mso-width-percent:690;mso-height-percent:960;mso-left-percent:20;mso-top-percent:20;mso-width-relative:page;mso-height-relative:page;v-text-anchor:middle" o:gfxdata="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" fillcolor="#4472c4 [3204]" stroked="f">
                     <v:textbox inset="21.6pt,1in,21.6pt">
                       <w:txbxContent>
                         <w:sdt>
@@ -271,7 +271,7 @@
             <mc:AlternateContent>
               <mc:Choice Requires="wps">
                 <w:drawing>
-                  <wp:anchor distT="0" distB="0" distL="114300" distR="114300" simplePos="0" relativeHeight="251660288" behindDoc="0" locked="0" layoutInCell="1" allowOverlap="1" wp14:anchorId="69C32365" wp14:editId="7E31C56F">
+                  <wp:anchor distT="0" distB="0" distL="114300" distR="114300" simplePos="0" relativeHeight="251658241" behindDoc="0" locked="0" layoutInCell="1" allowOverlap="1" wp14:anchorId="69C32365" wp14:editId="7E31C56F">
                     <wp:simplePos x="0" y="0"/>
                     <mc:AlternateContent>
                       <mc:Choice Requires="wp14">
@@ -291,7 +291,7 @@
                     <wp:extent cx="1880870" cy="9655810"/>
                     <wp:effectExtent l="0" t="0" r="5080" b="2540"/>
                     <wp:wrapNone/>
-                    <wp:docPr id="472" name="Rectángulo 85"/>
+                    <wp:docPr id="472" name="Rectángulo 472"/>
                     <wp:cNvGraphicFramePr>
                       <a:graphicFrameLocks xmlns:a="http://schemas.openxmlformats.org/drawingml/2006/main"/>
                     </wp:cNvGraphicFramePr>
@@ -387,7 +387,7 @@
               </mc:Choice>
               <mc:Fallback>
                 <w:pict>
-                  <v:rect w14:anchorId="69C32365" id="Rectángulo 85" o:spid="_x0000_s1027" style="position:absolute;margin-left:0;margin-top:0;width:148.1pt;height:760.3pt;z-index:251660288;visibility:visible;mso-wrap-style:square;mso-width-percent:242;mso-height-percent:960;mso-left-percent:730;mso-wrap-distance-left:9pt;mso-wrap-distance-top:0;mso-wrap-distance-right:9pt;mso-wrap-distance-bottom:0;mso-position-horizontal-relative:page;mso-position-vertical:center;mso-position-vertical-relative:page;mso-width-percent:242;mso-height-percent:960;mso-left-percent:730;mso-width-relative:page;mso-height-relative:page;v-text-anchor:middle" o:gfxdata="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" fillcolor="#44546a [3215]" stroked="f" strokeweight="1pt">
+                  <v:rect w14:anchorId="69C32365" id="Rectángulo 472" o:spid="_x0000_s1027" style="position:absolute;margin-left:0;margin-top:0;width:148.1pt;height:760.3pt;z-index:251658241;visibility:visible;mso-wrap-style:square;mso-width-percent:242;mso-height-percent:960;mso-left-percent:730;mso-wrap-distance-left:9pt;mso-wrap-distance-top:0;mso-wrap-distance-right:9pt;mso-wrap-distance-bottom:0;mso-position-horizontal-relative:page;mso-position-vertical:center;mso-position-vertical-relative:page;mso-width-percent:242;mso-height-percent:960;mso-left-percent:730;mso-width-relative:page;mso-height-relative:page;v-text-anchor:middle" o:gfxdata="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" fillcolor="#44546a [3215]" stroked="f" strokeweight="1pt">
                     <v:textbox inset="14.4pt,,14.4pt">
                       <w:txbxContent>
                         <w:sdt>
@@ -970,10 +970,10 @@
               <w:szCs w:val="24"/>
             </w:rPr>
             <w:drawing>
-              <wp:inline distT="0" distB="0" distL="0" distR="0" wp14:anchorId="522D9457" wp14:editId="033AA93C">
+              <wp:inline distT="0" distB="0" distL="0" distR="0" wp14:anchorId="522D9457" wp14:editId="6B8B00DD">
                 <wp:extent cx="5400040" cy="3045371"/>
                 <wp:effectExtent l="0" t="0" r="0" b="3175"/>
-                <wp:docPr id="2058666642" name="Imagen 1">
+                <wp:docPr id="2058666642" name="Imagen 2058666642">
                   <a:hlinkClick xmlns:a="http://schemas.openxmlformats.org/drawingml/2006/main" r:id="rId9"/>
                 </wp:docPr>
                 <wp:cNvGraphicFramePr>
@@ -983,7 +983,7 @@
                   <a:graphicData uri="http://schemas.openxmlformats.org/drawingml/2006/picture">
                     <pic:pic xmlns:pic="http://schemas.openxmlformats.org/drawingml/2006/picture">
                       <pic:nvPicPr>
-                        <pic:cNvPr id="2058666642" name="Imagen 1">
+                        <pic:cNvPr id="2058666642" name="Imagen 2058666642">
                           <a:hlinkClick r:id="rId9"/>
                         </pic:cNvPr>
                         <pic:cNvPicPr/>
@@ -1050,7 +1050,7 @@
               <w:noProof/>
             </w:rPr>
             <w:drawing>
-              <wp:anchor distT="0" distB="0" distL="114300" distR="114300" simplePos="0" relativeHeight="251661312" behindDoc="0" locked="0" layoutInCell="1" allowOverlap="1" wp14:anchorId="452EA434" wp14:editId="7C7B276E">
+              <wp:anchor distT="0" distB="0" distL="114300" distR="114300" simplePos="0" relativeHeight="251658242" behindDoc="0" locked="0" layoutInCell="1" allowOverlap="1" wp14:anchorId="452EA434" wp14:editId="4EAD11F9">
                 <wp:simplePos x="0" y="0"/>
                 <wp:positionH relativeFrom="margin">
                   <wp:align>left</wp:align>
@@ -1061,7 +1061,7 @@
                 <wp:extent cx="4777740" cy="2695575"/>
                 <wp:effectExtent l="0" t="0" r="3810" b="0"/>
                 <wp:wrapSquare wrapText="bothSides"/>
-                <wp:docPr id="1844238162" name="Imagen 1">
+                <wp:docPr id="1844238162" name="Imagen 1844238162">
                   <a:hlinkClick xmlns:a="http://schemas.openxmlformats.org/drawingml/2006/main" r:id="rId11"/>
                 </wp:docPr>
                 <wp:cNvGraphicFramePr>
@@ -1071,7 +1071,7 @@
                   <a:graphicData uri="http://schemas.openxmlformats.org/drawingml/2006/picture">
                     <pic:pic xmlns:pic="http://schemas.openxmlformats.org/drawingml/2006/picture">
                       <pic:nvPicPr>
-                        <pic:cNvPr id="1844238162" name="Imagen 1">
+                        <pic:cNvPr id="1844238162" name="Imagen 1844238162">
                           <a:hlinkClick r:id="rId11"/>
                         </pic:cNvPr>
                         <pic:cNvPicPr/>
@@ -2700,6 +2700,13 @@
       <w:r>
         <w:continuationSeparator/>
       </w:r>
+    </w:p>
+  </w:endnote>
+  <w:endnote w:type="continuationNotice" w:id="1">
+    <w:p>
+      <w:pPr>
+        <w:spacing w:after="0" w:line="240" w:lineRule="auto"/>
+      </w:pPr>
     </w:p>
   </w:endnote>
 </w:endnotes>
@@ -2771,6 +2778,13 @@
       <w:r>
         <w:continuationSeparator/>
       </w:r>
+    </w:p>
+  </w:footnote>
+  <w:footnote w:type="continuationNotice" w:id="1">
+    <w:p>
+      <w:pPr>
+        <w:spacing w:after="0" w:line="240" w:lineRule="auto"/>
+      </w:pPr>
     </w:p>
   </w:footnote>
 </w:footnotes>

</xml_diff>

<commit_message>
animaciones en videos :)))))
</commit_message>
<xml_diff>
--- a/Documentacion.docx
+++ b/Documentacion.docx
@@ -970,7 +970,7 @@
               <w:szCs w:val="24"/>
             </w:rPr>
             <w:drawing>
-              <wp:inline distT="0" distB="0" distL="0" distR="0" wp14:anchorId="522D9457" wp14:editId="6B8B00DD">
+              <wp:inline distT="0" distB="0" distL="0" distR="0" wp14:anchorId="522D9457" wp14:editId="74395A6D">
                 <wp:extent cx="5400040" cy="3045371"/>
                 <wp:effectExtent l="0" t="0" r="0" b="3175"/>
                 <wp:docPr id="2058666642" name="Imagen 2058666642">
@@ -1050,7 +1050,7 @@
               <w:noProof/>
             </w:rPr>
             <w:drawing>
-              <wp:anchor distT="0" distB="0" distL="114300" distR="114300" simplePos="0" relativeHeight="251658242" behindDoc="0" locked="0" layoutInCell="1" allowOverlap="1" wp14:anchorId="452EA434" wp14:editId="4EAD11F9">
+              <wp:anchor distT="0" distB="0" distL="114300" distR="114300" simplePos="0" relativeHeight="251658242" behindDoc="0" locked="0" layoutInCell="1" allowOverlap="1" wp14:anchorId="452EA434" wp14:editId="574EFBCF">
                 <wp:simplePos x="0" y="0"/>
                 <wp:positionH relativeFrom="margin">
                   <wp:align>left</wp:align>

</xml_diff>